<commit_message>
all new topic for practice
</commit_message>
<xml_diff>
--- a/Javascript tut.docx
+++ b/Javascript tut.docx
@@ -2,6 +2,13 @@
 <file path=word/document.xml><?xml version="1.0" encoding="utf-8"?>
 <w:document xmlns:wpc="http://schemas.microsoft.com/office/word/2010/wordprocessingCanvas" xmlns:cx="http://schemas.microsoft.com/office/drawing/2014/chartex" xmlns:cx1="http://schemas.microsoft.com/office/drawing/2015/9/8/chartex" xmlns:cx2="http://schemas.microsoft.com/office/drawing/2015/10/21/chartex" xmlns:cx3="http://schemas.microsoft.com/office/drawing/2016/5/9/chartex" xmlns:cx4="http://schemas.microsoft.com/office/drawing/2016/5/10/chartex" xmlns:cx5="http://schemas.microsoft.com/office/drawing/2016/5/11/chartex" xmlns:cx6="http://schemas.microsoft.com/office/drawing/2016/5/12/chartex" xmlns:cx7="http://schemas.microsoft.com/office/drawing/2016/5/13/chartex" xmlns:cx8="http://schemas.microsoft.com/office/drawing/2016/5/14/chartex" xmlns:mc="http://schemas.openxmlformats.org/markup-compatibility/2006" xmlns:aink="http://schemas.microsoft.com/office/drawing/2016/ink" xmlns:am3d="http://schemas.microsoft.com/office/drawing/2017/model3d" xmlns:o="urn:schemas-microsoft-com:office:office" xmlns:r="http://schemas.openxmlformats.org/officeDocument/2006/relationships" xmlns:m="http://schemas.openxmlformats.org/officeDocument/2006/math" xmlns:v="urn:schemas-microsoft-com:vml" xmlns:wp14="http://schemas.microsoft.com/office/word/2010/wordprocessingDrawing" xmlns:wp="http://schemas.openxmlformats.org/drawingml/2006/wordprocessingDrawing" xmlns:w10="urn:schemas-microsoft-com:office:word" xmlns:w="http://schemas.openxmlformats.org/wordprocessingml/2006/main" xmlns:w14="http://schemas.microsoft.com/office/word/2010/wordml" xmlns:w15="http://schemas.microsoft.com/office/word/2012/wordml" xmlns:w16cid="http://schemas.microsoft.com/office/word/2016/wordml/cid" xmlns:w16se="http://schemas.microsoft.com/office/word/2015/wordml/symex" xmlns:wpg="http://schemas.microsoft.com/office/word/2010/wordprocessingGroup" xmlns:wpi="http://schemas.microsoft.com/office/word/2010/wordprocessingInk" xmlns:wne="http://schemas.microsoft.com/office/word/2006/wordml" xmlns:wps="http://schemas.microsoft.com/office/word/2010/wordprocessingShape" mc:Ignorable="w14 w15 w16se w16cid wp14">
   <w:body>
+    <w:p>
+      <w:pPr>
+        <w:rPr>
+          <w:lang w:val="en-US"/>
+        </w:rPr>
+      </w:pPr>
+    </w:p>
     <w:p>
       <w:pPr>
         <w:rPr>
@@ -5275,6 +5282,7 @@
       </w:pPr>
       <w:r>
         <w:rPr>
+          <w:noProof/>
           <w:sz w:val="40"/>
           <w:szCs w:val="40"/>
           <w:lang w:val="en-US"/>
@@ -5314,6 +5322,3886 @@
             </a:graphic>
           </wp:inline>
         </w:drawing>
+      </w:r>
+    </w:p>
+    <w:p>
+      <w:pPr>
+        <w:rPr>
+          <w:sz w:val="40"/>
+          <w:szCs w:val="40"/>
+          <w:lang w:val="en-US"/>
+        </w:rPr>
+      </w:pPr>
+    </w:p>
+    <w:p>
+      <w:pPr>
+        <w:rPr>
+          <w:sz w:val="40"/>
+          <w:szCs w:val="40"/>
+          <w:lang w:val="en-US"/>
+        </w:rPr>
+      </w:pPr>
+    </w:p>
+    <w:p>
+      <w:pPr>
+        <w:rPr>
+          <w:sz w:val="40"/>
+          <w:szCs w:val="40"/>
+          <w:lang w:val="en-US"/>
+        </w:rPr>
+      </w:pPr>
+    </w:p>
+    <w:p>
+      <w:pPr>
+        <w:rPr>
+          <w:sz w:val="40"/>
+          <w:szCs w:val="40"/>
+          <w:lang w:val="en-US"/>
+        </w:rPr>
+      </w:pPr>
+    </w:p>
+    <w:p>
+      <w:pPr>
+        <w:rPr>
+          <w:sz w:val="40"/>
+          <w:szCs w:val="40"/>
+          <w:lang w:val="en-US"/>
+        </w:rPr>
+      </w:pPr>
+    </w:p>
+    <w:p>
+      <w:pPr>
+        <w:rPr>
+          <w:color w:val="000000" w:themeColor="text1"/>
+          <w:sz w:val="80"/>
+          <w:szCs w:val="80"/>
+          <w:lang w:val="en-US"/>
+        </w:rPr>
+      </w:pPr>
+      <w:r>
+        <w:rPr>
+          <w:color w:val="000000" w:themeColor="text1"/>
+          <w:sz w:val="80"/>
+          <w:szCs w:val="80"/>
+          <w:lang w:val="en-US"/>
+        </w:rPr>
+        <w:t xml:space="preserve">       </w:t>
+      </w:r>
+      <w:r>
+        <w:rPr>
+          <w:color w:val="000000" w:themeColor="text1"/>
+          <w:sz w:val="80"/>
+          <w:szCs w:val="80"/>
+          <w:lang w:val="en-US"/>
+        </w:rPr>
+        <w:t xml:space="preserve">DOM </w:t>
+      </w:r>
+      <w:proofErr w:type="spellStart"/>
+      <w:r>
+        <w:rPr>
+          <w:color w:val="000000" w:themeColor="text1"/>
+          <w:sz w:val="80"/>
+          <w:szCs w:val="80"/>
+          <w:lang w:val="en-US"/>
+        </w:rPr>
+        <w:t>Digram</w:t>
+      </w:r>
+      <w:proofErr w:type="spellEnd"/>
+      <w:r>
+        <w:rPr>
+          <w:color w:val="000000" w:themeColor="text1"/>
+          <w:sz w:val="80"/>
+          <w:szCs w:val="80"/>
+          <w:lang w:val="en-US"/>
+        </w:rPr>
+        <w:t xml:space="preserve"> </w:t>
+      </w:r>
+    </w:p>
+    <w:p>
+      <w:pPr>
+        <w:rPr>
+          <w:sz w:val="40"/>
+          <w:szCs w:val="40"/>
+          <w:lang w:val="en-US"/>
+        </w:rPr>
+      </w:pPr>
+      <w:r>
+        <w:rPr>
+          <w:noProof/>
+          <w:sz w:val="40"/>
+          <w:szCs w:val="40"/>
+          <w:lang w:val="en-US"/>
+        </w:rPr>
+        <w:drawing>
+          <wp:inline distT="0" distB="0" distL="0" distR="0" wp14:anchorId="77992D70" wp14:editId="15EE8B83">
+            <wp:extent cx="5731510" cy="3512185"/>
+            <wp:effectExtent l="0" t="0" r="2540" b="0"/>
+            <wp:docPr id="7" name="Picture 7"/>
+            <wp:cNvGraphicFramePr>
+              <a:graphicFrameLocks xmlns:a="http://schemas.openxmlformats.org/drawingml/2006/main" noChangeAspect="1"/>
+            </wp:cNvGraphicFramePr>
+            <a:graphic xmlns:a="http://schemas.openxmlformats.org/drawingml/2006/main">
+              <a:graphicData uri="http://schemas.openxmlformats.org/drawingml/2006/picture">
+                <pic:pic xmlns:pic="http://schemas.openxmlformats.org/drawingml/2006/picture">
+                  <pic:nvPicPr>
+                    <pic:cNvPr id="1" name=""/>
+                    <pic:cNvPicPr/>
+                  </pic:nvPicPr>
+                  <pic:blipFill>
+                    <a:blip r:embed="rId13"/>
+                    <a:stretch>
+                      <a:fillRect/>
+                    </a:stretch>
+                  </pic:blipFill>
+                  <pic:spPr>
+                    <a:xfrm>
+                      <a:off x="0" y="0"/>
+                      <a:ext cx="5731510" cy="3512185"/>
+                    </a:xfrm>
+                    <a:prstGeom prst="rect">
+                      <a:avLst/>
+                    </a:prstGeom>
+                  </pic:spPr>
+                </pic:pic>
+              </a:graphicData>
+            </a:graphic>
+          </wp:inline>
+        </w:drawing>
+      </w:r>
+    </w:p>
+    <w:p>
+      <w:pPr>
+        <w:rPr>
+          <w:sz w:val="40"/>
+          <w:szCs w:val="40"/>
+          <w:lang w:val="en-US"/>
+        </w:rPr>
+      </w:pPr>
+    </w:p>
+    <w:p>
+      <w:pPr>
+        <w:rPr>
+          <w:sz w:val="40"/>
+          <w:szCs w:val="40"/>
+          <w:lang w:val="en-US"/>
+        </w:rPr>
+      </w:pPr>
+      <w:r>
+        <w:rPr>
+          <w:sz w:val="40"/>
+          <w:szCs w:val="40"/>
+          <w:lang w:val="en-US"/>
+        </w:rPr>
+        <w:t xml:space="preserve">DOM </w:t>
+      </w:r>
+    </w:p>
+    <w:p>
+      <w:pPr>
+        <w:rPr>
+          <w:sz w:val="40"/>
+          <w:szCs w:val="40"/>
+          <w:lang w:val="en-US"/>
+        </w:rPr>
+      </w:pPr>
+      <w:r>
+        <w:rPr>
+          <w:noProof/>
+          <w:sz w:val="40"/>
+          <w:szCs w:val="40"/>
+          <w:lang w:val="en-US"/>
+        </w:rPr>
+        <w:drawing>
+          <wp:inline distT="0" distB="0" distL="0" distR="0" wp14:anchorId="7E1C96D3" wp14:editId="67FABEE7">
+            <wp:extent cx="5731510" cy="2525395"/>
+            <wp:effectExtent l="0" t="0" r="2540" b="8255"/>
+            <wp:docPr id="8" name="Picture 8"/>
+            <wp:cNvGraphicFramePr>
+              <a:graphicFrameLocks xmlns:a="http://schemas.openxmlformats.org/drawingml/2006/main" noChangeAspect="1"/>
+            </wp:cNvGraphicFramePr>
+            <a:graphic xmlns:a="http://schemas.openxmlformats.org/drawingml/2006/main">
+              <a:graphicData uri="http://schemas.openxmlformats.org/drawingml/2006/picture">
+                <pic:pic xmlns:pic="http://schemas.openxmlformats.org/drawingml/2006/picture">
+                  <pic:nvPicPr>
+                    <pic:cNvPr id="1" name=""/>
+                    <pic:cNvPicPr/>
+                  </pic:nvPicPr>
+                  <pic:blipFill>
+                    <a:blip r:embed="rId14"/>
+                    <a:stretch>
+                      <a:fillRect/>
+                    </a:stretch>
+                  </pic:blipFill>
+                  <pic:spPr>
+                    <a:xfrm>
+                      <a:off x="0" y="0"/>
+                      <a:ext cx="5731510" cy="2525395"/>
+                    </a:xfrm>
+                    <a:prstGeom prst="rect">
+                      <a:avLst/>
+                    </a:prstGeom>
+                  </pic:spPr>
+                </pic:pic>
+              </a:graphicData>
+            </a:graphic>
+          </wp:inline>
+        </w:drawing>
+      </w:r>
+    </w:p>
+    <w:p>
+      <w:pPr>
+        <w:rPr>
+          <w:sz w:val="40"/>
+          <w:szCs w:val="40"/>
+          <w:lang w:val="en-US"/>
+        </w:rPr>
+      </w:pPr>
+    </w:p>
+    <w:p>
+      <w:pPr>
+        <w:rPr>
+          <w:sz w:val="40"/>
+          <w:szCs w:val="40"/>
+          <w:lang w:val="en-US"/>
+        </w:rPr>
+      </w:pPr>
+      <w:r>
+        <w:rPr>
+          <w:noProof/>
+          <w:sz w:val="40"/>
+          <w:szCs w:val="40"/>
+          <w:lang w:val="en-US"/>
+        </w:rPr>
+        <w:lastRenderedPageBreak/>
+        <w:drawing>
+          <wp:inline distT="0" distB="0" distL="0" distR="0" wp14:anchorId="7583DB22" wp14:editId="2124B3A6">
+            <wp:extent cx="4953691" cy="2857899"/>
+            <wp:effectExtent l="0" t="0" r="0" b="0"/>
+            <wp:docPr id="9" name="Picture 9"/>
+            <wp:cNvGraphicFramePr>
+              <a:graphicFrameLocks xmlns:a="http://schemas.openxmlformats.org/drawingml/2006/main" noChangeAspect="1"/>
+            </wp:cNvGraphicFramePr>
+            <a:graphic xmlns:a="http://schemas.openxmlformats.org/drawingml/2006/main">
+              <a:graphicData uri="http://schemas.openxmlformats.org/drawingml/2006/picture">
+                <pic:pic xmlns:pic="http://schemas.openxmlformats.org/drawingml/2006/picture">
+                  <pic:nvPicPr>
+                    <pic:cNvPr id="1" name=""/>
+                    <pic:cNvPicPr/>
+                  </pic:nvPicPr>
+                  <pic:blipFill>
+                    <a:blip r:embed="rId15"/>
+                    <a:stretch>
+                      <a:fillRect/>
+                    </a:stretch>
+                  </pic:blipFill>
+                  <pic:spPr>
+                    <a:xfrm>
+                      <a:off x="0" y="0"/>
+                      <a:ext cx="4953691" cy="2857899"/>
+                    </a:xfrm>
+                    <a:prstGeom prst="rect">
+                      <a:avLst/>
+                    </a:prstGeom>
+                  </pic:spPr>
+                </pic:pic>
+              </a:graphicData>
+            </a:graphic>
+          </wp:inline>
+        </w:drawing>
+      </w:r>
+    </w:p>
+    <w:p>
+      <w:pPr>
+        <w:rPr>
+          <w:sz w:val="40"/>
+          <w:szCs w:val="40"/>
+          <w:lang w:val="en-US"/>
+        </w:rPr>
+      </w:pPr>
+    </w:p>
+    <w:p>
+      <w:pPr>
+        <w:rPr>
+          <w:sz w:val="40"/>
+          <w:szCs w:val="40"/>
+          <w:lang w:val="en-US"/>
+        </w:rPr>
+      </w:pPr>
+      <w:proofErr w:type="spellStart"/>
+      <w:r>
+        <w:rPr>
+          <w:sz w:val="40"/>
+          <w:szCs w:val="40"/>
+          <w:lang w:val="en-US"/>
+        </w:rPr>
+        <w:t>innerHTML</w:t>
+      </w:r>
+      <w:proofErr w:type="spellEnd"/>
+      <w:r>
+        <w:rPr>
+          <w:sz w:val="40"/>
+          <w:szCs w:val="40"/>
+          <w:lang w:val="en-US"/>
+        </w:rPr>
+        <w:t xml:space="preserve"> and </w:t>
+      </w:r>
+      <w:proofErr w:type="spellStart"/>
+      <w:r>
+        <w:rPr>
+          <w:sz w:val="40"/>
+          <w:szCs w:val="40"/>
+          <w:lang w:val="en-US"/>
+        </w:rPr>
+        <w:t>Textcontent</w:t>
+      </w:r>
+      <w:proofErr w:type="spellEnd"/>
+      <w:r>
+        <w:rPr>
+          <w:sz w:val="40"/>
+          <w:szCs w:val="40"/>
+          <w:lang w:val="en-US"/>
+        </w:rPr>
+        <w:t xml:space="preserve"> </w:t>
+      </w:r>
+    </w:p>
+    <w:p>
+      <w:pPr>
+        <w:rPr>
+          <w:sz w:val="40"/>
+          <w:szCs w:val="40"/>
+          <w:lang w:val="en-US"/>
+        </w:rPr>
+      </w:pPr>
+    </w:p>
+    <w:p>
+      <w:pPr>
+        <w:rPr>
+          <w:sz w:val="40"/>
+          <w:szCs w:val="40"/>
+          <w:lang w:val="en-US"/>
+        </w:rPr>
+      </w:pPr>
+      <w:r>
+        <w:rPr>
+          <w:sz w:val="40"/>
+          <w:szCs w:val="40"/>
+          <w:lang w:val="en-US"/>
+        </w:rPr>
+        <w:t xml:space="preserve">in </w:t>
+      </w:r>
+      <w:proofErr w:type="spellStart"/>
+      <w:r>
+        <w:rPr>
+          <w:sz w:val="40"/>
+          <w:szCs w:val="40"/>
+          <w:lang w:val="en-US"/>
+        </w:rPr>
+        <w:t>innerhtml</w:t>
+      </w:r>
+      <w:proofErr w:type="spellEnd"/>
+      <w:r>
+        <w:rPr>
+          <w:sz w:val="40"/>
+          <w:szCs w:val="40"/>
+          <w:lang w:val="en-US"/>
+        </w:rPr>
+        <w:sym w:font="Wingdings" w:char="F0E0"/>
+      </w:r>
+      <w:r>
+        <w:rPr>
+          <w:sz w:val="40"/>
+          <w:szCs w:val="40"/>
+          <w:lang w:val="en-US"/>
+        </w:rPr>
+        <w:t xml:space="preserve"> </w:t>
+      </w:r>
+      <w:proofErr w:type="spellStart"/>
+      <w:r>
+        <w:rPr>
+          <w:sz w:val="40"/>
+          <w:szCs w:val="40"/>
+          <w:lang w:val="en-US"/>
+        </w:rPr>
+        <w:t>sirf</w:t>
+      </w:r>
+      <w:proofErr w:type="spellEnd"/>
+      <w:r>
+        <w:rPr>
+          <w:sz w:val="40"/>
+          <w:szCs w:val="40"/>
+          <w:lang w:val="en-US"/>
+        </w:rPr>
+        <w:t xml:space="preserve"> jo code visible </w:t>
+      </w:r>
+      <w:proofErr w:type="spellStart"/>
+      <w:r>
+        <w:rPr>
+          <w:sz w:val="40"/>
+          <w:szCs w:val="40"/>
+          <w:lang w:val="en-US"/>
+        </w:rPr>
+        <w:t>hai</w:t>
+      </w:r>
+      <w:proofErr w:type="spellEnd"/>
+      <w:r>
+        <w:rPr>
+          <w:sz w:val="40"/>
+          <w:szCs w:val="40"/>
+          <w:lang w:val="en-US"/>
+        </w:rPr>
+        <w:t xml:space="preserve"> </w:t>
+      </w:r>
+      <w:proofErr w:type="spellStart"/>
+      <w:r>
+        <w:rPr>
+          <w:sz w:val="40"/>
+          <w:szCs w:val="40"/>
+          <w:lang w:val="en-US"/>
+        </w:rPr>
+        <w:t>vhi</w:t>
+      </w:r>
+      <w:proofErr w:type="spellEnd"/>
+      <w:r>
+        <w:rPr>
+          <w:sz w:val="40"/>
+          <w:szCs w:val="40"/>
+          <w:lang w:val="en-US"/>
+        </w:rPr>
+        <w:t xml:space="preserve"> show </w:t>
+      </w:r>
+      <w:proofErr w:type="spellStart"/>
+      <w:r>
+        <w:rPr>
+          <w:sz w:val="40"/>
+          <w:szCs w:val="40"/>
+          <w:lang w:val="en-US"/>
+        </w:rPr>
+        <w:t>hoge</w:t>
+      </w:r>
+      <w:proofErr w:type="spellEnd"/>
+      <w:r>
+        <w:rPr>
+          <w:sz w:val="40"/>
+          <w:szCs w:val="40"/>
+          <w:lang w:val="en-US"/>
+        </w:rPr>
+        <w:t xml:space="preserve"> </w:t>
+      </w:r>
+    </w:p>
+    <w:p>
+      <w:pPr>
+        <w:rPr>
+          <w:sz w:val="40"/>
+          <w:szCs w:val="40"/>
+          <w:lang w:val="en-US"/>
+        </w:rPr>
+      </w:pPr>
+    </w:p>
+    <w:p>
+      <w:pPr>
+        <w:rPr>
+          <w:sz w:val="40"/>
+          <w:szCs w:val="40"/>
+          <w:lang w:val="en-US"/>
+        </w:rPr>
+      </w:pPr>
+      <w:r>
+        <w:rPr>
+          <w:sz w:val="40"/>
+          <w:szCs w:val="40"/>
+          <w:lang w:val="en-US"/>
+        </w:rPr>
+        <w:t xml:space="preserve">in </w:t>
+      </w:r>
+      <w:proofErr w:type="spellStart"/>
+      <w:r>
+        <w:rPr>
+          <w:sz w:val="40"/>
+          <w:szCs w:val="40"/>
+          <w:lang w:val="en-US"/>
+        </w:rPr>
+        <w:t>textcontent</w:t>
+      </w:r>
+      <w:proofErr w:type="spellEnd"/>
+      <w:r>
+        <w:rPr>
+          <w:sz w:val="40"/>
+          <w:szCs w:val="40"/>
+          <w:lang w:val="en-US"/>
+        </w:rPr>
+        <w:sym w:font="Wingdings" w:char="F0E0"/>
+      </w:r>
+      <w:proofErr w:type="spellStart"/>
+      <w:r>
+        <w:rPr>
+          <w:sz w:val="40"/>
+          <w:szCs w:val="40"/>
+          <w:lang w:val="en-US"/>
+        </w:rPr>
+        <w:t>isme</w:t>
+      </w:r>
+      <w:proofErr w:type="spellEnd"/>
+      <w:r>
+        <w:rPr>
+          <w:sz w:val="40"/>
+          <w:szCs w:val="40"/>
+          <w:lang w:val="en-US"/>
+        </w:rPr>
+        <w:t xml:space="preserve"> </w:t>
+      </w:r>
+      <w:proofErr w:type="spellStart"/>
+      <w:r>
+        <w:rPr>
+          <w:sz w:val="40"/>
+          <w:szCs w:val="40"/>
+          <w:lang w:val="en-US"/>
+        </w:rPr>
+        <w:t>sare</w:t>
+      </w:r>
+      <w:proofErr w:type="spellEnd"/>
+      <w:r>
+        <w:rPr>
+          <w:sz w:val="40"/>
+          <w:szCs w:val="40"/>
+          <w:lang w:val="en-US"/>
+        </w:rPr>
+        <w:t xml:space="preserve"> code display </w:t>
+      </w:r>
+      <w:proofErr w:type="spellStart"/>
+      <w:r>
+        <w:rPr>
+          <w:sz w:val="40"/>
+          <w:szCs w:val="40"/>
+          <w:lang w:val="en-US"/>
+        </w:rPr>
+        <w:t>hoge</w:t>
+      </w:r>
+      <w:proofErr w:type="spellEnd"/>
+      <w:r>
+        <w:rPr>
+          <w:sz w:val="40"/>
+          <w:szCs w:val="40"/>
+          <w:lang w:val="en-US"/>
+        </w:rPr>
+        <w:t xml:space="preserve"> </w:t>
+      </w:r>
+    </w:p>
+    <w:p>
+      <w:pPr>
+        <w:rPr>
+          <w:sz w:val="40"/>
+          <w:szCs w:val="40"/>
+          <w:lang w:val="en-US"/>
+        </w:rPr>
+      </w:pPr>
+      <w:r>
+        <w:rPr>
+          <w:sz w:val="40"/>
+          <w:szCs w:val="40"/>
+          <w:lang w:val="en-US"/>
+        </w:rPr>
+        <w:t>Ex- &gt;</w:t>
+      </w:r>
+    </w:p>
+    <w:p>
+      <w:pPr>
+        <w:shd w:val="clear" w:color="auto" w:fill="09131B"/>
+        <w:spacing w:after="0" w:line="285" w:lineRule="atLeast"/>
+        <w:rPr>
+          <w:rFonts w:ascii="Consolas" w:eastAsia="Times New Roman" w:hAnsi="Consolas" w:cs="Times New Roman"/>
+          <w:color w:val="FFFFFF"/>
+          <w:sz w:val="21"/>
+          <w:szCs w:val="21"/>
+          <w:lang w:eastAsia="en-IN" w:bidi="hi-IN"/>
+        </w:rPr>
+      </w:pPr>
+      <w:r>
+        <w:rPr>
+          <w:rFonts w:ascii="Consolas" w:eastAsia="Times New Roman" w:hAnsi="Consolas" w:cs="Times New Roman"/>
+          <w:color w:val="FFFFFF"/>
+          <w:sz w:val="21"/>
+          <w:szCs w:val="21"/>
+          <w:lang w:eastAsia="en-IN" w:bidi="hi-IN"/>
+        </w:rPr>
+        <w:t>&lt;!</w:t>
+      </w:r>
+      <w:r>
+        <w:rPr>
+          <w:rFonts w:ascii="Consolas" w:eastAsia="Times New Roman" w:hAnsi="Consolas" w:cs="Times New Roman"/>
+          <w:color w:val="F92672"/>
+          <w:sz w:val="21"/>
+          <w:szCs w:val="21"/>
+          <w:lang w:eastAsia="en-IN" w:bidi="hi-IN"/>
+        </w:rPr>
+        <w:t>DOCTYPE</w:t>
+      </w:r>
+      <w:r>
+        <w:rPr>
+          <w:rFonts w:ascii="Consolas" w:eastAsia="Times New Roman" w:hAnsi="Consolas" w:cs="Times New Roman"/>
+          <w:color w:val="FFFFFF"/>
+          <w:sz w:val="21"/>
+          <w:szCs w:val="21"/>
+          <w:lang w:eastAsia="en-IN" w:bidi="hi-IN"/>
+        </w:rPr>
+        <w:t xml:space="preserve"> </w:t>
+      </w:r>
+      <w:r>
+        <w:rPr>
+          <w:rFonts w:ascii="Consolas" w:eastAsia="Times New Roman" w:hAnsi="Consolas" w:cs="Times New Roman"/>
+          <w:color w:val="FFE66D"/>
+          <w:sz w:val="21"/>
+          <w:szCs w:val="21"/>
+          <w:lang w:eastAsia="en-IN" w:bidi="hi-IN"/>
+        </w:rPr>
+        <w:t>html</w:t>
+      </w:r>
+      <w:r>
+        <w:rPr>
+          <w:rFonts w:ascii="Consolas" w:eastAsia="Times New Roman" w:hAnsi="Consolas" w:cs="Times New Roman"/>
+          <w:color w:val="FFFFFF"/>
+          <w:sz w:val="21"/>
+          <w:szCs w:val="21"/>
+          <w:lang w:eastAsia="en-IN" w:bidi="hi-IN"/>
+        </w:rPr>
+        <w:t>&gt;</w:t>
+      </w:r>
+    </w:p>
+    <w:p>
+      <w:pPr>
+        <w:shd w:val="clear" w:color="auto" w:fill="09131B"/>
+        <w:spacing w:after="0" w:line="285" w:lineRule="atLeast"/>
+        <w:rPr>
+          <w:rFonts w:ascii="Consolas" w:eastAsia="Times New Roman" w:hAnsi="Consolas" w:cs="Times New Roman"/>
+          <w:color w:val="FFFFFF"/>
+          <w:sz w:val="21"/>
+          <w:szCs w:val="21"/>
+          <w:lang w:eastAsia="en-IN" w:bidi="hi-IN"/>
+        </w:rPr>
+      </w:pPr>
+      <w:r>
+        <w:rPr>
+          <w:rFonts w:ascii="Consolas" w:eastAsia="Times New Roman" w:hAnsi="Consolas" w:cs="Times New Roman"/>
+          <w:color w:val="FFFFFF"/>
+          <w:sz w:val="21"/>
+          <w:szCs w:val="21"/>
+          <w:lang w:eastAsia="en-IN" w:bidi="hi-IN"/>
+        </w:rPr>
+        <w:t>&lt;</w:t>
+      </w:r>
+      <w:r>
+        <w:rPr>
+          <w:rFonts w:ascii="Consolas" w:eastAsia="Times New Roman" w:hAnsi="Consolas" w:cs="Times New Roman"/>
+          <w:color w:val="F92672"/>
+          <w:sz w:val="21"/>
+          <w:szCs w:val="21"/>
+          <w:lang w:eastAsia="en-IN" w:bidi="hi-IN"/>
+        </w:rPr>
+        <w:t>html</w:t>
+      </w:r>
+      <w:r>
+        <w:rPr>
+          <w:rFonts w:ascii="Consolas" w:eastAsia="Times New Roman" w:hAnsi="Consolas" w:cs="Times New Roman"/>
+          <w:color w:val="FFFFFF"/>
+          <w:sz w:val="21"/>
+          <w:szCs w:val="21"/>
+          <w:lang w:eastAsia="en-IN" w:bidi="hi-IN"/>
+        </w:rPr>
+        <w:t xml:space="preserve"> </w:t>
+      </w:r>
+      <w:proofErr w:type="spellStart"/>
+      <w:r>
+        <w:rPr>
+          <w:rFonts w:ascii="Consolas" w:eastAsia="Times New Roman" w:hAnsi="Consolas" w:cs="Times New Roman"/>
+          <w:color w:val="FFE66D"/>
+          <w:sz w:val="21"/>
+          <w:szCs w:val="21"/>
+          <w:lang w:eastAsia="en-IN" w:bidi="hi-IN"/>
+        </w:rPr>
+        <w:t>lang</w:t>
+      </w:r>
+      <w:proofErr w:type="spellEnd"/>
+      <w:r>
+        <w:rPr>
+          <w:rFonts w:ascii="Consolas" w:eastAsia="Times New Roman" w:hAnsi="Consolas" w:cs="Times New Roman"/>
+          <w:color w:val="FFFFFF"/>
+          <w:sz w:val="21"/>
+          <w:szCs w:val="21"/>
+          <w:lang w:eastAsia="en-IN" w:bidi="hi-IN"/>
+        </w:rPr>
+        <w:t>=</w:t>
+      </w:r>
+      <w:r>
+        <w:rPr>
+          <w:rFonts w:ascii="Consolas" w:eastAsia="Times New Roman" w:hAnsi="Consolas" w:cs="Times New Roman"/>
+          <w:color w:val="96E072"/>
+          <w:sz w:val="21"/>
+          <w:szCs w:val="21"/>
+          <w:lang w:eastAsia="en-IN" w:bidi="hi-IN"/>
+        </w:rPr>
+        <w:t>"</w:t>
+      </w:r>
+      <w:proofErr w:type="spellStart"/>
+      <w:r>
+        <w:rPr>
+          <w:rFonts w:ascii="Consolas" w:eastAsia="Times New Roman" w:hAnsi="Consolas" w:cs="Times New Roman"/>
+          <w:color w:val="96E072"/>
+          <w:sz w:val="21"/>
+          <w:szCs w:val="21"/>
+          <w:lang w:eastAsia="en-IN" w:bidi="hi-IN"/>
+        </w:rPr>
+        <w:t>en</w:t>
+      </w:r>
+      <w:proofErr w:type="spellEnd"/>
+      <w:r>
+        <w:rPr>
+          <w:rFonts w:ascii="Consolas" w:eastAsia="Times New Roman" w:hAnsi="Consolas" w:cs="Times New Roman"/>
+          <w:color w:val="96E072"/>
+          <w:sz w:val="21"/>
+          <w:szCs w:val="21"/>
+          <w:lang w:eastAsia="en-IN" w:bidi="hi-IN"/>
+        </w:rPr>
+        <w:t>"</w:t>
+      </w:r>
+      <w:r>
+        <w:rPr>
+          <w:rFonts w:ascii="Consolas" w:eastAsia="Times New Roman" w:hAnsi="Consolas" w:cs="Times New Roman"/>
+          <w:color w:val="FFFFFF"/>
+          <w:sz w:val="21"/>
+          <w:szCs w:val="21"/>
+          <w:lang w:eastAsia="en-IN" w:bidi="hi-IN"/>
+        </w:rPr>
+        <w:t>&gt;</w:t>
+      </w:r>
+    </w:p>
+    <w:p>
+      <w:pPr>
+        <w:shd w:val="clear" w:color="auto" w:fill="09131B"/>
+        <w:spacing w:after="0" w:line="285" w:lineRule="atLeast"/>
+        <w:rPr>
+          <w:rFonts w:ascii="Consolas" w:eastAsia="Times New Roman" w:hAnsi="Consolas" w:cs="Times New Roman"/>
+          <w:color w:val="FFFFFF"/>
+          <w:sz w:val="21"/>
+          <w:szCs w:val="21"/>
+          <w:lang w:eastAsia="en-IN" w:bidi="hi-IN"/>
+        </w:rPr>
+      </w:pPr>
+    </w:p>
+    <w:p>
+      <w:pPr>
+        <w:shd w:val="clear" w:color="auto" w:fill="09131B"/>
+        <w:spacing w:after="0" w:line="285" w:lineRule="atLeast"/>
+        <w:rPr>
+          <w:rFonts w:ascii="Consolas" w:eastAsia="Times New Roman" w:hAnsi="Consolas" w:cs="Times New Roman"/>
+          <w:color w:val="FFFFFF"/>
+          <w:sz w:val="21"/>
+          <w:szCs w:val="21"/>
+          <w:lang w:eastAsia="en-IN" w:bidi="hi-IN"/>
+        </w:rPr>
+      </w:pPr>
+      <w:r>
+        <w:rPr>
+          <w:rFonts w:ascii="Consolas" w:eastAsia="Times New Roman" w:hAnsi="Consolas" w:cs="Times New Roman"/>
+          <w:color w:val="FFFFFF"/>
+          <w:sz w:val="21"/>
+          <w:szCs w:val="21"/>
+          <w:lang w:eastAsia="en-IN" w:bidi="hi-IN"/>
+        </w:rPr>
+        <w:t>&lt;</w:t>
+      </w:r>
+      <w:r>
+        <w:rPr>
+          <w:rFonts w:ascii="Consolas" w:eastAsia="Times New Roman" w:hAnsi="Consolas" w:cs="Times New Roman"/>
+          <w:color w:val="F92672"/>
+          <w:sz w:val="21"/>
+          <w:szCs w:val="21"/>
+          <w:lang w:eastAsia="en-IN" w:bidi="hi-IN"/>
+        </w:rPr>
+        <w:t>head</w:t>
+      </w:r>
+      <w:r>
+        <w:rPr>
+          <w:rFonts w:ascii="Consolas" w:eastAsia="Times New Roman" w:hAnsi="Consolas" w:cs="Times New Roman"/>
+          <w:color w:val="FFFFFF"/>
+          <w:sz w:val="21"/>
+          <w:szCs w:val="21"/>
+          <w:lang w:eastAsia="en-IN" w:bidi="hi-IN"/>
+        </w:rPr>
+        <w:t>&gt;</w:t>
+      </w:r>
+    </w:p>
+    <w:p>
+      <w:pPr>
+        <w:shd w:val="clear" w:color="auto" w:fill="09131B"/>
+        <w:spacing w:after="0" w:line="285" w:lineRule="atLeast"/>
+        <w:rPr>
+          <w:rFonts w:ascii="Consolas" w:eastAsia="Times New Roman" w:hAnsi="Consolas" w:cs="Times New Roman"/>
+          <w:color w:val="FFFFFF"/>
+          <w:sz w:val="21"/>
+          <w:szCs w:val="21"/>
+          <w:lang w:eastAsia="en-IN" w:bidi="hi-IN"/>
+        </w:rPr>
+      </w:pPr>
+      <w:r>
+        <w:rPr>
+          <w:rFonts w:ascii="Consolas" w:eastAsia="Times New Roman" w:hAnsi="Consolas" w:cs="Times New Roman"/>
+          <w:color w:val="FFFFFF"/>
+          <w:sz w:val="21"/>
+          <w:szCs w:val="21"/>
+          <w:lang w:eastAsia="en-IN" w:bidi="hi-IN"/>
+        </w:rPr>
+        <w:t>    &lt;</w:t>
+      </w:r>
+      <w:r>
+        <w:rPr>
+          <w:rFonts w:ascii="Consolas" w:eastAsia="Times New Roman" w:hAnsi="Consolas" w:cs="Times New Roman"/>
+          <w:color w:val="F92672"/>
+          <w:sz w:val="21"/>
+          <w:szCs w:val="21"/>
+          <w:lang w:eastAsia="en-IN" w:bidi="hi-IN"/>
+        </w:rPr>
+        <w:t>meta</w:t>
+      </w:r>
+      <w:r>
+        <w:rPr>
+          <w:rFonts w:ascii="Consolas" w:eastAsia="Times New Roman" w:hAnsi="Consolas" w:cs="Times New Roman"/>
+          <w:color w:val="FFFFFF"/>
+          <w:sz w:val="21"/>
+          <w:szCs w:val="21"/>
+          <w:lang w:eastAsia="en-IN" w:bidi="hi-IN"/>
+        </w:rPr>
+        <w:t xml:space="preserve"> </w:t>
+      </w:r>
+      <w:r>
+        <w:rPr>
+          <w:rFonts w:ascii="Consolas" w:eastAsia="Times New Roman" w:hAnsi="Consolas" w:cs="Times New Roman"/>
+          <w:color w:val="FFE66D"/>
+          <w:sz w:val="21"/>
+          <w:szCs w:val="21"/>
+          <w:lang w:eastAsia="en-IN" w:bidi="hi-IN"/>
+        </w:rPr>
+        <w:t>charset</w:t>
+      </w:r>
+      <w:r>
+        <w:rPr>
+          <w:rFonts w:ascii="Consolas" w:eastAsia="Times New Roman" w:hAnsi="Consolas" w:cs="Times New Roman"/>
+          <w:color w:val="FFFFFF"/>
+          <w:sz w:val="21"/>
+          <w:szCs w:val="21"/>
+          <w:lang w:eastAsia="en-IN" w:bidi="hi-IN"/>
+        </w:rPr>
+        <w:t>=</w:t>
+      </w:r>
+      <w:r>
+        <w:rPr>
+          <w:rFonts w:ascii="Consolas" w:eastAsia="Times New Roman" w:hAnsi="Consolas" w:cs="Times New Roman"/>
+          <w:color w:val="96E072"/>
+          <w:sz w:val="21"/>
+          <w:szCs w:val="21"/>
+          <w:lang w:eastAsia="en-IN" w:bidi="hi-IN"/>
+        </w:rPr>
+        <w:t>"UTF-8"</w:t>
+      </w:r>
+      <w:r>
+        <w:rPr>
+          <w:rFonts w:ascii="Consolas" w:eastAsia="Times New Roman" w:hAnsi="Consolas" w:cs="Times New Roman"/>
+          <w:color w:val="FFFFFF"/>
+          <w:sz w:val="21"/>
+          <w:szCs w:val="21"/>
+          <w:lang w:eastAsia="en-IN" w:bidi="hi-IN"/>
+        </w:rPr>
+        <w:t>&gt;</w:t>
+      </w:r>
+    </w:p>
+    <w:p>
+      <w:pPr>
+        <w:shd w:val="clear" w:color="auto" w:fill="09131B"/>
+        <w:spacing w:after="0" w:line="285" w:lineRule="atLeast"/>
+        <w:rPr>
+          <w:rFonts w:ascii="Consolas" w:eastAsia="Times New Roman" w:hAnsi="Consolas" w:cs="Times New Roman"/>
+          <w:color w:val="FFFFFF"/>
+          <w:sz w:val="21"/>
+          <w:szCs w:val="21"/>
+          <w:lang w:eastAsia="en-IN" w:bidi="hi-IN"/>
+        </w:rPr>
+      </w:pPr>
+      <w:r>
+        <w:rPr>
+          <w:rFonts w:ascii="Consolas" w:eastAsia="Times New Roman" w:hAnsi="Consolas" w:cs="Times New Roman"/>
+          <w:color w:val="FFFFFF"/>
+          <w:sz w:val="21"/>
+          <w:szCs w:val="21"/>
+          <w:lang w:eastAsia="en-IN" w:bidi="hi-IN"/>
+        </w:rPr>
+        <w:t>    &lt;</w:t>
+      </w:r>
+      <w:r>
+        <w:rPr>
+          <w:rFonts w:ascii="Consolas" w:eastAsia="Times New Roman" w:hAnsi="Consolas" w:cs="Times New Roman"/>
+          <w:color w:val="F92672"/>
+          <w:sz w:val="21"/>
+          <w:szCs w:val="21"/>
+          <w:lang w:eastAsia="en-IN" w:bidi="hi-IN"/>
+        </w:rPr>
+        <w:t>meta</w:t>
+      </w:r>
+      <w:r>
+        <w:rPr>
+          <w:rFonts w:ascii="Consolas" w:eastAsia="Times New Roman" w:hAnsi="Consolas" w:cs="Times New Roman"/>
+          <w:color w:val="FFFFFF"/>
+          <w:sz w:val="21"/>
+          <w:szCs w:val="21"/>
+          <w:lang w:eastAsia="en-IN" w:bidi="hi-IN"/>
+        </w:rPr>
+        <w:t xml:space="preserve"> </w:t>
+      </w:r>
+      <w:r>
+        <w:rPr>
+          <w:rFonts w:ascii="Consolas" w:eastAsia="Times New Roman" w:hAnsi="Consolas" w:cs="Times New Roman"/>
+          <w:color w:val="FFE66D"/>
+          <w:sz w:val="21"/>
+          <w:szCs w:val="21"/>
+          <w:lang w:eastAsia="en-IN" w:bidi="hi-IN"/>
+        </w:rPr>
+        <w:t>name</w:t>
+      </w:r>
+      <w:r>
+        <w:rPr>
+          <w:rFonts w:ascii="Consolas" w:eastAsia="Times New Roman" w:hAnsi="Consolas" w:cs="Times New Roman"/>
+          <w:color w:val="FFFFFF"/>
+          <w:sz w:val="21"/>
+          <w:szCs w:val="21"/>
+          <w:lang w:eastAsia="en-IN" w:bidi="hi-IN"/>
+        </w:rPr>
+        <w:t>=</w:t>
+      </w:r>
+      <w:r>
+        <w:rPr>
+          <w:rFonts w:ascii="Consolas" w:eastAsia="Times New Roman" w:hAnsi="Consolas" w:cs="Times New Roman"/>
+          <w:color w:val="96E072"/>
+          <w:sz w:val="21"/>
+          <w:szCs w:val="21"/>
+          <w:lang w:eastAsia="en-IN" w:bidi="hi-IN"/>
+        </w:rPr>
+        <w:t>"viewport"</w:t>
+      </w:r>
+      <w:r>
+        <w:rPr>
+          <w:rFonts w:ascii="Consolas" w:eastAsia="Times New Roman" w:hAnsi="Consolas" w:cs="Times New Roman"/>
+          <w:color w:val="FFFFFF"/>
+          <w:sz w:val="21"/>
+          <w:szCs w:val="21"/>
+          <w:lang w:eastAsia="en-IN" w:bidi="hi-IN"/>
+        </w:rPr>
+        <w:t xml:space="preserve"> </w:t>
+      </w:r>
+      <w:r>
+        <w:rPr>
+          <w:rFonts w:ascii="Consolas" w:eastAsia="Times New Roman" w:hAnsi="Consolas" w:cs="Times New Roman"/>
+          <w:color w:val="FFE66D"/>
+          <w:sz w:val="21"/>
+          <w:szCs w:val="21"/>
+          <w:lang w:eastAsia="en-IN" w:bidi="hi-IN"/>
+        </w:rPr>
+        <w:t>content</w:t>
+      </w:r>
+      <w:r>
+        <w:rPr>
+          <w:rFonts w:ascii="Consolas" w:eastAsia="Times New Roman" w:hAnsi="Consolas" w:cs="Times New Roman"/>
+          <w:color w:val="FFFFFF"/>
+          <w:sz w:val="21"/>
+          <w:szCs w:val="21"/>
+          <w:lang w:eastAsia="en-IN" w:bidi="hi-IN"/>
+        </w:rPr>
+        <w:t>=</w:t>
+      </w:r>
+      <w:r>
+        <w:rPr>
+          <w:rFonts w:ascii="Consolas" w:eastAsia="Times New Roman" w:hAnsi="Consolas" w:cs="Times New Roman"/>
+          <w:color w:val="96E072"/>
+          <w:sz w:val="21"/>
+          <w:szCs w:val="21"/>
+          <w:lang w:eastAsia="en-IN" w:bidi="hi-IN"/>
+        </w:rPr>
+        <w:t>"width=device-width, initial-scale=1.0"</w:t>
+      </w:r>
+      <w:r>
+        <w:rPr>
+          <w:rFonts w:ascii="Consolas" w:eastAsia="Times New Roman" w:hAnsi="Consolas" w:cs="Times New Roman"/>
+          <w:color w:val="FFFFFF"/>
+          <w:sz w:val="21"/>
+          <w:szCs w:val="21"/>
+          <w:lang w:eastAsia="en-IN" w:bidi="hi-IN"/>
+        </w:rPr>
+        <w:t>&gt;</w:t>
+      </w:r>
+    </w:p>
+    <w:p>
+      <w:pPr>
+        <w:shd w:val="clear" w:color="auto" w:fill="09131B"/>
+        <w:spacing w:after="0" w:line="285" w:lineRule="atLeast"/>
+        <w:rPr>
+          <w:rFonts w:ascii="Consolas" w:eastAsia="Times New Roman" w:hAnsi="Consolas" w:cs="Times New Roman"/>
+          <w:color w:val="FFFFFF"/>
+          <w:sz w:val="21"/>
+          <w:szCs w:val="21"/>
+          <w:lang w:eastAsia="en-IN" w:bidi="hi-IN"/>
+        </w:rPr>
+      </w:pPr>
+      <w:r>
+        <w:rPr>
+          <w:rFonts w:ascii="Consolas" w:eastAsia="Times New Roman" w:hAnsi="Consolas" w:cs="Times New Roman"/>
+          <w:color w:val="FFFFFF"/>
+          <w:sz w:val="21"/>
+          <w:szCs w:val="21"/>
+          <w:lang w:eastAsia="en-IN" w:bidi="hi-IN"/>
+        </w:rPr>
+        <w:t>    &lt;</w:t>
+      </w:r>
+      <w:r>
+        <w:rPr>
+          <w:rFonts w:ascii="Consolas" w:eastAsia="Times New Roman" w:hAnsi="Consolas" w:cs="Times New Roman"/>
+          <w:color w:val="F92672"/>
+          <w:sz w:val="21"/>
+          <w:szCs w:val="21"/>
+          <w:lang w:eastAsia="en-IN" w:bidi="hi-IN"/>
+        </w:rPr>
+        <w:t>title</w:t>
+      </w:r>
+      <w:r>
+        <w:rPr>
+          <w:rFonts w:ascii="Consolas" w:eastAsia="Times New Roman" w:hAnsi="Consolas" w:cs="Times New Roman"/>
+          <w:color w:val="FFFFFF"/>
+          <w:sz w:val="21"/>
+          <w:szCs w:val="21"/>
+          <w:lang w:eastAsia="en-IN" w:bidi="hi-IN"/>
+        </w:rPr>
+        <w:t>&gt;DOM learning&lt;/</w:t>
+      </w:r>
+      <w:r>
+        <w:rPr>
+          <w:rFonts w:ascii="Consolas" w:eastAsia="Times New Roman" w:hAnsi="Consolas" w:cs="Times New Roman"/>
+          <w:color w:val="F92672"/>
+          <w:sz w:val="21"/>
+          <w:szCs w:val="21"/>
+          <w:lang w:eastAsia="en-IN" w:bidi="hi-IN"/>
+        </w:rPr>
+        <w:t>title</w:t>
+      </w:r>
+      <w:r>
+        <w:rPr>
+          <w:rFonts w:ascii="Consolas" w:eastAsia="Times New Roman" w:hAnsi="Consolas" w:cs="Times New Roman"/>
+          <w:color w:val="FFFFFF"/>
+          <w:sz w:val="21"/>
+          <w:szCs w:val="21"/>
+          <w:lang w:eastAsia="en-IN" w:bidi="hi-IN"/>
+        </w:rPr>
+        <w:t>&gt;</w:t>
+      </w:r>
+    </w:p>
+    <w:p>
+      <w:pPr>
+        <w:shd w:val="clear" w:color="auto" w:fill="09131B"/>
+        <w:spacing w:after="0" w:line="285" w:lineRule="atLeast"/>
+        <w:rPr>
+          <w:rFonts w:ascii="Consolas" w:eastAsia="Times New Roman" w:hAnsi="Consolas" w:cs="Times New Roman"/>
+          <w:color w:val="FFFFFF"/>
+          <w:sz w:val="21"/>
+          <w:szCs w:val="21"/>
+          <w:lang w:eastAsia="en-IN" w:bidi="hi-IN"/>
+        </w:rPr>
+      </w:pPr>
+      <w:r>
+        <w:rPr>
+          <w:rFonts w:ascii="Consolas" w:eastAsia="Times New Roman" w:hAnsi="Consolas" w:cs="Times New Roman"/>
+          <w:color w:val="FFFFFF"/>
+          <w:sz w:val="21"/>
+          <w:szCs w:val="21"/>
+          <w:lang w:eastAsia="en-IN" w:bidi="hi-IN"/>
+        </w:rPr>
+        <w:t>    &lt;</w:t>
+      </w:r>
+      <w:r>
+        <w:rPr>
+          <w:rFonts w:ascii="Consolas" w:eastAsia="Times New Roman" w:hAnsi="Consolas" w:cs="Times New Roman"/>
+          <w:color w:val="F92672"/>
+          <w:sz w:val="21"/>
+          <w:szCs w:val="21"/>
+          <w:lang w:eastAsia="en-IN" w:bidi="hi-IN"/>
+        </w:rPr>
+        <w:t>style</w:t>
+      </w:r>
+      <w:r>
+        <w:rPr>
+          <w:rFonts w:ascii="Consolas" w:eastAsia="Times New Roman" w:hAnsi="Consolas" w:cs="Times New Roman"/>
+          <w:color w:val="FFFFFF"/>
+          <w:sz w:val="21"/>
+          <w:szCs w:val="21"/>
+          <w:lang w:eastAsia="en-IN" w:bidi="hi-IN"/>
+        </w:rPr>
+        <w:t xml:space="preserve">&gt; </w:t>
+      </w:r>
+    </w:p>
+    <w:p>
+      <w:pPr>
+        <w:shd w:val="clear" w:color="auto" w:fill="09131B"/>
+        <w:spacing w:after="0" w:line="285" w:lineRule="atLeast"/>
+        <w:rPr>
+          <w:rFonts w:ascii="Consolas" w:eastAsia="Times New Roman" w:hAnsi="Consolas" w:cs="Times New Roman"/>
+          <w:color w:val="FFFFFF"/>
+          <w:sz w:val="21"/>
+          <w:szCs w:val="21"/>
+          <w:lang w:eastAsia="en-IN" w:bidi="hi-IN"/>
+        </w:rPr>
+      </w:pPr>
+      <w:r>
+        <w:rPr>
+          <w:rFonts w:ascii="Consolas" w:eastAsia="Times New Roman" w:hAnsi="Consolas" w:cs="Times New Roman"/>
+          <w:color w:val="FFFFFF"/>
+          <w:sz w:val="21"/>
+          <w:szCs w:val="21"/>
+          <w:lang w:eastAsia="en-IN" w:bidi="hi-IN"/>
+        </w:rPr>
+        <w:t xml:space="preserve">        </w:t>
+      </w:r>
+      <w:r>
+        <w:rPr>
+          <w:rFonts w:ascii="Consolas" w:eastAsia="Times New Roman" w:hAnsi="Consolas" w:cs="Times New Roman"/>
+          <w:color w:val="FFE66D"/>
+          <w:sz w:val="21"/>
+          <w:szCs w:val="21"/>
+          <w:lang w:eastAsia="en-IN" w:bidi="hi-IN"/>
+        </w:rPr>
+        <w:t>.</w:t>
+      </w:r>
+      <w:proofErr w:type="spellStart"/>
+      <w:r>
+        <w:rPr>
+          <w:rFonts w:ascii="Consolas" w:eastAsia="Times New Roman" w:hAnsi="Consolas" w:cs="Times New Roman"/>
+          <w:color w:val="FFE66D"/>
+          <w:sz w:val="21"/>
+          <w:szCs w:val="21"/>
+          <w:lang w:eastAsia="en-IN" w:bidi="hi-IN"/>
+        </w:rPr>
+        <w:t>bg</w:t>
+      </w:r>
+      <w:proofErr w:type="spellEnd"/>
+      <w:r>
+        <w:rPr>
+          <w:rFonts w:ascii="Consolas" w:eastAsia="Times New Roman" w:hAnsi="Consolas" w:cs="Times New Roman"/>
+          <w:color w:val="FFE66D"/>
+          <w:sz w:val="21"/>
+          <w:szCs w:val="21"/>
+          <w:lang w:eastAsia="en-IN" w:bidi="hi-IN"/>
+        </w:rPr>
+        <w:t>-</w:t>
+      </w:r>
+      <w:proofErr w:type="gramStart"/>
+      <w:r>
+        <w:rPr>
+          <w:rFonts w:ascii="Consolas" w:eastAsia="Times New Roman" w:hAnsi="Consolas" w:cs="Times New Roman"/>
+          <w:color w:val="FFE66D"/>
+          <w:sz w:val="21"/>
+          <w:szCs w:val="21"/>
+          <w:lang w:eastAsia="en-IN" w:bidi="hi-IN"/>
+        </w:rPr>
+        <w:t>black</w:t>
+      </w:r>
+      <w:r>
+        <w:rPr>
+          <w:rFonts w:ascii="Consolas" w:eastAsia="Times New Roman" w:hAnsi="Consolas" w:cs="Times New Roman"/>
+          <w:color w:val="FFFFFF"/>
+          <w:sz w:val="21"/>
+          <w:szCs w:val="21"/>
+          <w:lang w:eastAsia="en-IN" w:bidi="hi-IN"/>
+        </w:rPr>
+        <w:t>{</w:t>
+      </w:r>
+      <w:proofErr w:type="gramEnd"/>
+    </w:p>
+    <w:p>
+      <w:pPr>
+        <w:shd w:val="clear" w:color="auto" w:fill="09131B"/>
+        <w:spacing w:after="0" w:line="285" w:lineRule="atLeast"/>
+        <w:rPr>
+          <w:rFonts w:ascii="Consolas" w:eastAsia="Times New Roman" w:hAnsi="Consolas" w:cs="Times New Roman"/>
+          <w:color w:val="FFFFFF"/>
+          <w:sz w:val="21"/>
+          <w:szCs w:val="21"/>
+          <w:lang w:eastAsia="en-IN" w:bidi="hi-IN"/>
+        </w:rPr>
+      </w:pPr>
+      <w:r>
+        <w:rPr>
+          <w:rFonts w:ascii="Consolas" w:eastAsia="Times New Roman" w:hAnsi="Consolas" w:cs="Times New Roman"/>
+          <w:color w:val="FFFFFF"/>
+          <w:sz w:val="21"/>
+          <w:szCs w:val="21"/>
+          <w:lang w:eastAsia="en-IN" w:bidi="hi-IN"/>
+        </w:rPr>
+        <w:t xml:space="preserve">            </w:t>
+      </w:r>
+      <w:r>
+        <w:rPr>
+          <w:rFonts w:ascii="Consolas" w:eastAsia="Times New Roman" w:hAnsi="Consolas" w:cs="Times New Roman"/>
+          <w:color w:val="5EB7EE"/>
+          <w:sz w:val="21"/>
+          <w:szCs w:val="21"/>
+          <w:lang w:eastAsia="en-IN" w:bidi="hi-IN"/>
+        </w:rPr>
+        <w:t>background-</w:t>
+      </w:r>
+      <w:proofErr w:type="spellStart"/>
+      <w:r>
+        <w:rPr>
+          <w:rFonts w:ascii="Consolas" w:eastAsia="Times New Roman" w:hAnsi="Consolas" w:cs="Times New Roman"/>
+          <w:color w:val="5EB7EE"/>
+          <w:sz w:val="21"/>
+          <w:szCs w:val="21"/>
+          <w:lang w:eastAsia="en-IN" w:bidi="hi-IN"/>
+        </w:rPr>
+        <w:t>color</w:t>
+      </w:r>
+      <w:proofErr w:type="spellEnd"/>
+      <w:r>
+        <w:rPr>
+          <w:rFonts w:ascii="Consolas" w:eastAsia="Times New Roman" w:hAnsi="Consolas" w:cs="Times New Roman"/>
+          <w:color w:val="FFFFFF"/>
+          <w:sz w:val="21"/>
+          <w:szCs w:val="21"/>
+          <w:lang w:eastAsia="en-IN" w:bidi="hi-IN"/>
+        </w:rPr>
+        <w:t xml:space="preserve">: </w:t>
+      </w:r>
+      <w:r>
+        <w:rPr>
+          <w:rFonts w:ascii="Consolas" w:eastAsia="Times New Roman" w:hAnsi="Consolas" w:cs="Times New Roman"/>
+          <w:color w:val="EE5D43"/>
+          <w:sz w:val="21"/>
+          <w:szCs w:val="21"/>
+          <w:lang w:eastAsia="en-IN" w:bidi="hi-IN"/>
+        </w:rPr>
+        <w:t>burlywood</w:t>
+      </w:r>
+      <w:r>
+        <w:rPr>
+          <w:rFonts w:ascii="Consolas" w:eastAsia="Times New Roman" w:hAnsi="Consolas" w:cs="Times New Roman"/>
+          <w:color w:val="FFFFFF"/>
+          <w:sz w:val="21"/>
+          <w:szCs w:val="21"/>
+          <w:lang w:eastAsia="en-IN" w:bidi="hi-IN"/>
+        </w:rPr>
+        <w:t>;</w:t>
+      </w:r>
+    </w:p>
+    <w:p>
+      <w:pPr>
+        <w:shd w:val="clear" w:color="auto" w:fill="09131B"/>
+        <w:spacing w:after="0" w:line="285" w:lineRule="atLeast"/>
+        <w:rPr>
+          <w:rFonts w:ascii="Consolas" w:eastAsia="Times New Roman" w:hAnsi="Consolas" w:cs="Times New Roman"/>
+          <w:color w:val="FFFFFF"/>
+          <w:sz w:val="21"/>
+          <w:szCs w:val="21"/>
+          <w:lang w:eastAsia="en-IN" w:bidi="hi-IN"/>
+        </w:rPr>
+      </w:pPr>
+      <w:r>
+        <w:rPr>
+          <w:rFonts w:ascii="Consolas" w:eastAsia="Times New Roman" w:hAnsi="Consolas" w:cs="Times New Roman"/>
+          <w:color w:val="FFFFFF"/>
+          <w:sz w:val="21"/>
+          <w:szCs w:val="21"/>
+          <w:lang w:eastAsia="en-IN" w:bidi="hi-IN"/>
+        </w:rPr>
+        <w:t>        }</w:t>
+      </w:r>
+    </w:p>
+    <w:p>
+      <w:pPr>
+        <w:shd w:val="clear" w:color="auto" w:fill="09131B"/>
+        <w:spacing w:after="0" w:line="285" w:lineRule="atLeast"/>
+        <w:rPr>
+          <w:rFonts w:ascii="Consolas" w:eastAsia="Times New Roman" w:hAnsi="Consolas" w:cs="Times New Roman"/>
+          <w:color w:val="FFFFFF"/>
+          <w:sz w:val="21"/>
+          <w:szCs w:val="21"/>
+          <w:lang w:eastAsia="en-IN" w:bidi="hi-IN"/>
+        </w:rPr>
+      </w:pPr>
+      <w:r>
+        <w:rPr>
+          <w:rFonts w:ascii="Consolas" w:eastAsia="Times New Roman" w:hAnsi="Consolas" w:cs="Times New Roman"/>
+          <w:color w:val="FFFFFF"/>
+          <w:sz w:val="21"/>
+          <w:szCs w:val="21"/>
+          <w:lang w:eastAsia="en-IN" w:bidi="hi-IN"/>
+        </w:rPr>
+        <w:t>    &lt;/</w:t>
+      </w:r>
+      <w:r>
+        <w:rPr>
+          <w:rFonts w:ascii="Consolas" w:eastAsia="Times New Roman" w:hAnsi="Consolas" w:cs="Times New Roman"/>
+          <w:color w:val="F92672"/>
+          <w:sz w:val="21"/>
+          <w:szCs w:val="21"/>
+          <w:lang w:eastAsia="en-IN" w:bidi="hi-IN"/>
+        </w:rPr>
+        <w:t>style</w:t>
+      </w:r>
+      <w:r>
+        <w:rPr>
+          <w:rFonts w:ascii="Consolas" w:eastAsia="Times New Roman" w:hAnsi="Consolas" w:cs="Times New Roman"/>
+          <w:color w:val="FFFFFF"/>
+          <w:sz w:val="21"/>
+          <w:szCs w:val="21"/>
+          <w:lang w:eastAsia="en-IN" w:bidi="hi-IN"/>
+        </w:rPr>
+        <w:t>&gt;</w:t>
+      </w:r>
+    </w:p>
+    <w:p>
+      <w:pPr>
+        <w:shd w:val="clear" w:color="auto" w:fill="09131B"/>
+        <w:spacing w:after="0" w:line="285" w:lineRule="atLeast"/>
+        <w:rPr>
+          <w:rFonts w:ascii="Consolas" w:eastAsia="Times New Roman" w:hAnsi="Consolas" w:cs="Times New Roman"/>
+          <w:color w:val="FFFFFF"/>
+          <w:sz w:val="21"/>
+          <w:szCs w:val="21"/>
+          <w:lang w:eastAsia="en-IN" w:bidi="hi-IN"/>
+        </w:rPr>
+      </w:pPr>
+      <w:r>
+        <w:rPr>
+          <w:rFonts w:ascii="Consolas" w:eastAsia="Times New Roman" w:hAnsi="Consolas" w:cs="Times New Roman"/>
+          <w:color w:val="FFFFFF"/>
+          <w:sz w:val="21"/>
+          <w:szCs w:val="21"/>
+          <w:lang w:eastAsia="en-IN" w:bidi="hi-IN"/>
+        </w:rPr>
+        <w:t>&lt;/</w:t>
+      </w:r>
+      <w:r>
+        <w:rPr>
+          <w:rFonts w:ascii="Consolas" w:eastAsia="Times New Roman" w:hAnsi="Consolas" w:cs="Times New Roman"/>
+          <w:color w:val="F92672"/>
+          <w:sz w:val="21"/>
+          <w:szCs w:val="21"/>
+          <w:lang w:eastAsia="en-IN" w:bidi="hi-IN"/>
+        </w:rPr>
+        <w:t>head</w:t>
+      </w:r>
+      <w:r>
+        <w:rPr>
+          <w:rFonts w:ascii="Consolas" w:eastAsia="Times New Roman" w:hAnsi="Consolas" w:cs="Times New Roman"/>
+          <w:color w:val="FFFFFF"/>
+          <w:sz w:val="21"/>
+          <w:szCs w:val="21"/>
+          <w:lang w:eastAsia="en-IN" w:bidi="hi-IN"/>
+        </w:rPr>
+        <w:t>&gt;</w:t>
+      </w:r>
+    </w:p>
+    <w:p>
+      <w:pPr>
+        <w:shd w:val="clear" w:color="auto" w:fill="09131B"/>
+        <w:spacing w:after="0" w:line="285" w:lineRule="atLeast"/>
+        <w:rPr>
+          <w:rFonts w:ascii="Consolas" w:eastAsia="Times New Roman" w:hAnsi="Consolas" w:cs="Times New Roman"/>
+          <w:color w:val="FFFFFF"/>
+          <w:sz w:val="21"/>
+          <w:szCs w:val="21"/>
+          <w:lang w:eastAsia="en-IN" w:bidi="hi-IN"/>
+        </w:rPr>
+      </w:pPr>
+    </w:p>
+    <w:p>
+      <w:pPr>
+        <w:shd w:val="clear" w:color="auto" w:fill="09131B"/>
+        <w:spacing w:after="0" w:line="285" w:lineRule="atLeast"/>
+        <w:rPr>
+          <w:rFonts w:ascii="Consolas" w:eastAsia="Times New Roman" w:hAnsi="Consolas" w:cs="Times New Roman"/>
+          <w:color w:val="FFFFFF"/>
+          <w:sz w:val="21"/>
+          <w:szCs w:val="21"/>
+          <w:lang w:eastAsia="en-IN" w:bidi="hi-IN"/>
+        </w:rPr>
+      </w:pPr>
+      <w:r>
+        <w:rPr>
+          <w:rFonts w:ascii="Consolas" w:eastAsia="Times New Roman" w:hAnsi="Consolas" w:cs="Times New Roman"/>
+          <w:color w:val="FFFFFF"/>
+          <w:sz w:val="21"/>
+          <w:szCs w:val="21"/>
+          <w:lang w:eastAsia="en-IN" w:bidi="hi-IN"/>
+        </w:rPr>
+        <w:t>&lt;</w:t>
+      </w:r>
+      <w:r>
+        <w:rPr>
+          <w:rFonts w:ascii="Consolas" w:eastAsia="Times New Roman" w:hAnsi="Consolas" w:cs="Times New Roman"/>
+          <w:color w:val="F92672"/>
+          <w:sz w:val="21"/>
+          <w:szCs w:val="21"/>
+          <w:lang w:eastAsia="en-IN" w:bidi="hi-IN"/>
+        </w:rPr>
+        <w:t>body</w:t>
+      </w:r>
+      <w:r>
+        <w:rPr>
+          <w:rFonts w:ascii="Consolas" w:eastAsia="Times New Roman" w:hAnsi="Consolas" w:cs="Times New Roman"/>
+          <w:color w:val="FFFFFF"/>
+          <w:sz w:val="21"/>
+          <w:szCs w:val="21"/>
+          <w:lang w:eastAsia="en-IN" w:bidi="hi-IN"/>
+        </w:rPr>
+        <w:t>&gt;</w:t>
+      </w:r>
+    </w:p>
+    <w:p>
+      <w:pPr>
+        <w:shd w:val="clear" w:color="auto" w:fill="09131B"/>
+        <w:spacing w:after="0" w:line="285" w:lineRule="atLeast"/>
+        <w:rPr>
+          <w:rFonts w:ascii="Consolas" w:eastAsia="Times New Roman" w:hAnsi="Consolas" w:cs="Times New Roman"/>
+          <w:color w:val="FFFFFF"/>
+          <w:sz w:val="21"/>
+          <w:szCs w:val="21"/>
+          <w:lang w:eastAsia="en-IN" w:bidi="hi-IN"/>
+        </w:rPr>
+      </w:pPr>
+      <w:r>
+        <w:rPr>
+          <w:rFonts w:ascii="Consolas" w:eastAsia="Times New Roman" w:hAnsi="Consolas" w:cs="Times New Roman"/>
+          <w:color w:val="FFFFFF"/>
+          <w:sz w:val="21"/>
+          <w:szCs w:val="21"/>
+          <w:lang w:eastAsia="en-IN" w:bidi="hi-IN"/>
+        </w:rPr>
+        <w:lastRenderedPageBreak/>
+        <w:t>    &lt;</w:t>
+      </w:r>
+      <w:r>
+        <w:rPr>
+          <w:rFonts w:ascii="Consolas" w:eastAsia="Times New Roman" w:hAnsi="Consolas" w:cs="Times New Roman"/>
+          <w:color w:val="F92672"/>
+          <w:sz w:val="21"/>
+          <w:szCs w:val="21"/>
+          <w:lang w:eastAsia="en-IN" w:bidi="hi-IN"/>
+        </w:rPr>
+        <w:t>div</w:t>
+      </w:r>
+      <w:r>
+        <w:rPr>
+          <w:rFonts w:ascii="Consolas" w:eastAsia="Times New Roman" w:hAnsi="Consolas" w:cs="Times New Roman"/>
+          <w:color w:val="FFFFFF"/>
+          <w:sz w:val="21"/>
+          <w:szCs w:val="21"/>
+          <w:lang w:eastAsia="en-IN" w:bidi="hi-IN"/>
+        </w:rPr>
+        <w:t xml:space="preserve"> </w:t>
+      </w:r>
+      <w:r>
+        <w:rPr>
+          <w:rFonts w:ascii="Consolas" w:eastAsia="Times New Roman" w:hAnsi="Consolas" w:cs="Times New Roman"/>
+          <w:color w:val="FFE66D"/>
+          <w:sz w:val="21"/>
+          <w:szCs w:val="21"/>
+          <w:lang w:eastAsia="en-IN" w:bidi="hi-IN"/>
+        </w:rPr>
+        <w:t>class</w:t>
+      </w:r>
+      <w:r>
+        <w:rPr>
+          <w:rFonts w:ascii="Consolas" w:eastAsia="Times New Roman" w:hAnsi="Consolas" w:cs="Times New Roman"/>
+          <w:color w:val="FFFFFF"/>
+          <w:sz w:val="21"/>
+          <w:szCs w:val="21"/>
+          <w:lang w:eastAsia="en-IN" w:bidi="hi-IN"/>
+        </w:rPr>
+        <w:t>=</w:t>
+      </w:r>
+      <w:r>
+        <w:rPr>
+          <w:rFonts w:ascii="Consolas" w:eastAsia="Times New Roman" w:hAnsi="Consolas" w:cs="Times New Roman"/>
+          <w:color w:val="96E072"/>
+          <w:sz w:val="21"/>
+          <w:szCs w:val="21"/>
+          <w:lang w:eastAsia="en-IN" w:bidi="hi-IN"/>
+        </w:rPr>
+        <w:t>"</w:t>
+      </w:r>
+      <w:proofErr w:type="spellStart"/>
+      <w:r>
+        <w:rPr>
+          <w:rFonts w:ascii="Consolas" w:eastAsia="Times New Roman" w:hAnsi="Consolas" w:cs="Times New Roman"/>
+          <w:color w:val="96E072"/>
+          <w:sz w:val="21"/>
+          <w:szCs w:val="21"/>
+          <w:lang w:eastAsia="en-IN" w:bidi="hi-IN"/>
+        </w:rPr>
+        <w:t>bg</w:t>
+      </w:r>
+      <w:proofErr w:type="spellEnd"/>
+      <w:r>
+        <w:rPr>
+          <w:rFonts w:ascii="Consolas" w:eastAsia="Times New Roman" w:hAnsi="Consolas" w:cs="Times New Roman"/>
+          <w:color w:val="96E072"/>
+          <w:sz w:val="21"/>
+          <w:szCs w:val="21"/>
+          <w:lang w:eastAsia="en-IN" w:bidi="hi-IN"/>
+        </w:rPr>
+        <w:t>-black"</w:t>
+      </w:r>
+      <w:r>
+        <w:rPr>
+          <w:rFonts w:ascii="Consolas" w:eastAsia="Times New Roman" w:hAnsi="Consolas" w:cs="Times New Roman"/>
+          <w:color w:val="FFFFFF"/>
+          <w:sz w:val="21"/>
+          <w:szCs w:val="21"/>
+          <w:lang w:eastAsia="en-IN" w:bidi="hi-IN"/>
+        </w:rPr>
+        <w:t>&gt;</w:t>
+      </w:r>
+    </w:p>
+    <w:p>
+      <w:pPr>
+        <w:shd w:val="clear" w:color="auto" w:fill="09131B"/>
+        <w:spacing w:after="0" w:line="285" w:lineRule="atLeast"/>
+        <w:rPr>
+          <w:rFonts w:ascii="Consolas" w:eastAsia="Times New Roman" w:hAnsi="Consolas" w:cs="Times New Roman"/>
+          <w:color w:val="FFFFFF"/>
+          <w:sz w:val="21"/>
+          <w:szCs w:val="21"/>
+          <w:lang w:eastAsia="en-IN" w:bidi="hi-IN"/>
+        </w:rPr>
+      </w:pPr>
+      <w:r>
+        <w:rPr>
+          <w:rFonts w:ascii="Consolas" w:eastAsia="Times New Roman" w:hAnsi="Consolas" w:cs="Times New Roman"/>
+          <w:color w:val="FFFFFF"/>
+          <w:sz w:val="21"/>
+          <w:szCs w:val="21"/>
+          <w:lang w:eastAsia="en-IN" w:bidi="hi-IN"/>
+        </w:rPr>
+        <w:t>        &lt;</w:t>
+      </w:r>
+      <w:r>
+        <w:rPr>
+          <w:rFonts w:ascii="Consolas" w:eastAsia="Times New Roman" w:hAnsi="Consolas" w:cs="Times New Roman"/>
+          <w:color w:val="F92672"/>
+          <w:sz w:val="21"/>
+          <w:szCs w:val="21"/>
+          <w:lang w:eastAsia="en-IN" w:bidi="hi-IN"/>
+        </w:rPr>
+        <w:t>h1</w:t>
+      </w:r>
+      <w:r>
+        <w:rPr>
+          <w:rFonts w:ascii="Consolas" w:eastAsia="Times New Roman" w:hAnsi="Consolas" w:cs="Times New Roman"/>
+          <w:color w:val="FFFFFF"/>
+          <w:sz w:val="21"/>
+          <w:szCs w:val="21"/>
+          <w:lang w:eastAsia="en-IN" w:bidi="hi-IN"/>
+        </w:rPr>
+        <w:t xml:space="preserve"> </w:t>
+      </w:r>
+      <w:r>
+        <w:rPr>
+          <w:rFonts w:ascii="Consolas" w:eastAsia="Times New Roman" w:hAnsi="Consolas" w:cs="Times New Roman"/>
+          <w:color w:val="FFE66D"/>
+          <w:sz w:val="21"/>
+          <w:szCs w:val="21"/>
+          <w:lang w:eastAsia="en-IN" w:bidi="hi-IN"/>
+        </w:rPr>
+        <w:t>id</w:t>
+      </w:r>
+      <w:r>
+        <w:rPr>
+          <w:rFonts w:ascii="Consolas" w:eastAsia="Times New Roman" w:hAnsi="Consolas" w:cs="Times New Roman"/>
+          <w:color w:val="FFFFFF"/>
+          <w:sz w:val="21"/>
+          <w:szCs w:val="21"/>
+          <w:lang w:eastAsia="en-IN" w:bidi="hi-IN"/>
+        </w:rPr>
+        <w:t>=</w:t>
+      </w:r>
+      <w:r>
+        <w:rPr>
+          <w:rFonts w:ascii="Consolas" w:eastAsia="Times New Roman" w:hAnsi="Consolas" w:cs="Times New Roman"/>
+          <w:color w:val="96E072"/>
+          <w:sz w:val="21"/>
+          <w:szCs w:val="21"/>
+          <w:lang w:eastAsia="en-IN" w:bidi="hi-IN"/>
+        </w:rPr>
+        <w:t>"title"</w:t>
+      </w:r>
+      <w:r>
+        <w:rPr>
+          <w:rFonts w:ascii="Consolas" w:eastAsia="Times New Roman" w:hAnsi="Consolas" w:cs="Times New Roman"/>
+          <w:color w:val="FFFFFF"/>
+          <w:sz w:val="21"/>
+          <w:szCs w:val="21"/>
+          <w:lang w:eastAsia="en-IN" w:bidi="hi-IN"/>
+        </w:rPr>
+        <w:t xml:space="preserve"> </w:t>
+      </w:r>
+      <w:r>
+        <w:rPr>
+          <w:rFonts w:ascii="Consolas" w:eastAsia="Times New Roman" w:hAnsi="Consolas" w:cs="Times New Roman"/>
+          <w:color w:val="FFE66D"/>
+          <w:sz w:val="21"/>
+          <w:szCs w:val="21"/>
+          <w:lang w:eastAsia="en-IN" w:bidi="hi-IN"/>
+        </w:rPr>
+        <w:t>class</w:t>
+      </w:r>
+      <w:r>
+        <w:rPr>
+          <w:rFonts w:ascii="Consolas" w:eastAsia="Times New Roman" w:hAnsi="Consolas" w:cs="Times New Roman"/>
+          <w:color w:val="FFFFFF"/>
+          <w:sz w:val="21"/>
+          <w:szCs w:val="21"/>
+          <w:lang w:eastAsia="en-IN" w:bidi="hi-IN"/>
+        </w:rPr>
+        <w:t>=</w:t>
+      </w:r>
+      <w:r>
+        <w:rPr>
+          <w:rFonts w:ascii="Consolas" w:eastAsia="Times New Roman" w:hAnsi="Consolas" w:cs="Times New Roman"/>
+          <w:color w:val="96E072"/>
+          <w:sz w:val="21"/>
+          <w:szCs w:val="21"/>
+          <w:lang w:eastAsia="en-IN" w:bidi="hi-IN"/>
+        </w:rPr>
+        <w:t>"Heading"</w:t>
+      </w:r>
+      <w:r>
+        <w:rPr>
+          <w:rFonts w:ascii="Consolas" w:eastAsia="Times New Roman" w:hAnsi="Consolas" w:cs="Times New Roman"/>
+          <w:color w:val="FFFFFF"/>
+          <w:sz w:val="21"/>
+          <w:szCs w:val="21"/>
+          <w:lang w:eastAsia="en-IN" w:bidi="hi-IN"/>
+        </w:rPr>
+        <w:t xml:space="preserve">&gt; Dom learning in </w:t>
+      </w:r>
+      <w:proofErr w:type="gramStart"/>
+      <w:r>
+        <w:rPr>
+          <w:rFonts w:ascii="Consolas" w:eastAsia="Times New Roman" w:hAnsi="Consolas" w:cs="Times New Roman"/>
+          <w:color w:val="FFFFFF"/>
+          <w:sz w:val="21"/>
+          <w:szCs w:val="21"/>
+          <w:lang w:eastAsia="en-IN" w:bidi="hi-IN"/>
+        </w:rPr>
+        <w:t>depth  &lt;</w:t>
+      </w:r>
+      <w:proofErr w:type="gramEnd"/>
+      <w:r>
+        <w:rPr>
+          <w:rFonts w:ascii="Consolas" w:eastAsia="Times New Roman" w:hAnsi="Consolas" w:cs="Times New Roman"/>
+          <w:color w:val="F92672"/>
+          <w:sz w:val="21"/>
+          <w:szCs w:val="21"/>
+          <w:lang w:eastAsia="en-IN" w:bidi="hi-IN"/>
+        </w:rPr>
+        <w:t>span</w:t>
+      </w:r>
+      <w:r>
+        <w:rPr>
+          <w:rFonts w:ascii="Consolas" w:eastAsia="Times New Roman" w:hAnsi="Consolas" w:cs="Times New Roman"/>
+          <w:color w:val="FFFFFF"/>
+          <w:sz w:val="21"/>
+          <w:szCs w:val="21"/>
+          <w:lang w:eastAsia="en-IN" w:bidi="hi-IN"/>
+        </w:rPr>
+        <w:t xml:space="preserve"> </w:t>
+      </w:r>
+      <w:r>
+        <w:rPr>
+          <w:rFonts w:ascii="Consolas" w:eastAsia="Times New Roman" w:hAnsi="Consolas" w:cs="Times New Roman"/>
+          <w:color w:val="FFE66D"/>
+          <w:sz w:val="21"/>
+          <w:szCs w:val="21"/>
+          <w:lang w:eastAsia="en-IN" w:bidi="hi-IN"/>
+        </w:rPr>
+        <w:t>style</w:t>
+      </w:r>
+      <w:r>
+        <w:rPr>
+          <w:rFonts w:ascii="Consolas" w:eastAsia="Times New Roman" w:hAnsi="Consolas" w:cs="Times New Roman"/>
+          <w:color w:val="FFFFFF"/>
+          <w:sz w:val="21"/>
+          <w:szCs w:val="21"/>
+          <w:lang w:eastAsia="en-IN" w:bidi="hi-IN"/>
+        </w:rPr>
+        <w:t>=</w:t>
+      </w:r>
+      <w:r>
+        <w:rPr>
+          <w:rFonts w:ascii="Consolas" w:eastAsia="Times New Roman" w:hAnsi="Consolas" w:cs="Times New Roman"/>
+          <w:color w:val="96E072"/>
+          <w:sz w:val="21"/>
+          <w:szCs w:val="21"/>
+          <w:lang w:eastAsia="en-IN" w:bidi="hi-IN"/>
+        </w:rPr>
+        <w:t>"display: none;"</w:t>
+      </w:r>
+      <w:r>
+        <w:rPr>
+          <w:rFonts w:ascii="Consolas" w:eastAsia="Times New Roman" w:hAnsi="Consolas" w:cs="Times New Roman"/>
+          <w:color w:val="FFFFFF"/>
+          <w:sz w:val="21"/>
+          <w:szCs w:val="21"/>
+          <w:lang w:eastAsia="en-IN" w:bidi="hi-IN"/>
+        </w:rPr>
+        <w:t>&gt;New Text code&lt;/</w:t>
+      </w:r>
+      <w:r>
+        <w:rPr>
+          <w:rFonts w:ascii="Consolas" w:eastAsia="Times New Roman" w:hAnsi="Consolas" w:cs="Times New Roman"/>
+          <w:color w:val="F92672"/>
+          <w:sz w:val="21"/>
+          <w:szCs w:val="21"/>
+          <w:lang w:eastAsia="en-IN" w:bidi="hi-IN"/>
+        </w:rPr>
+        <w:t>span</w:t>
+      </w:r>
+      <w:r>
+        <w:rPr>
+          <w:rFonts w:ascii="Consolas" w:eastAsia="Times New Roman" w:hAnsi="Consolas" w:cs="Times New Roman"/>
+          <w:color w:val="FFFFFF"/>
+          <w:sz w:val="21"/>
+          <w:szCs w:val="21"/>
+          <w:lang w:eastAsia="en-IN" w:bidi="hi-IN"/>
+        </w:rPr>
+        <w:t>&gt;&lt;/</w:t>
+      </w:r>
+      <w:r>
+        <w:rPr>
+          <w:rFonts w:ascii="Consolas" w:eastAsia="Times New Roman" w:hAnsi="Consolas" w:cs="Times New Roman"/>
+          <w:color w:val="F92672"/>
+          <w:sz w:val="21"/>
+          <w:szCs w:val="21"/>
+          <w:lang w:eastAsia="en-IN" w:bidi="hi-IN"/>
+        </w:rPr>
+        <w:t>h1</w:t>
+      </w:r>
+      <w:r>
+        <w:rPr>
+          <w:rFonts w:ascii="Consolas" w:eastAsia="Times New Roman" w:hAnsi="Consolas" w:cs="Times New Roman"/>
+          <w:color w:val="FFFFFF"/>
+          <w:sz w:val="21"/>
+          <w:szCs w:val="21"/>
+          <w:lang w:eastAsia="en-IN" w:bidi="hi-IN"/>
+        </w:rPr>
+        <w:t>&gt;</w:t>
+      </w:r>
+    </w:p>
+    <w:p>
+      <w:pPr>
+        <w:shd w:val="clear" w:color="auto" w:fill="09131B"/>
+        <w:spacing w:after="0" w:line="285" w:lineRule="atLeast"/>
+        <w:rPr>
+          <w:rFonts w:ascii="Consolas" w:eastAsia="Times New Roman" w:hAnsi="Consolas" w:cs="Times New Roman"/>
+          <w:color w:val="FFFFFF"/>
+          <w:sz w:val="21"/>
+          <w:szCs w:val="21"/>
+          <w:lang w:eastAsia="en-IN" w:bidi="hi-IN"/>
+        </w:rPr>
+      </w:pPr>
+      <w:r>
+        <w:rPr>
+          <w:rFonts w:ascii="Consolas" w:eastAsia="Times New Roman" w:hAnsi="Consolas" w:cs="Times New Roman"/>
+          <w:color w:val="FFFFFF"/>
+          <w:sz w:val="21"/>
+          <w:szCs w:val="21"/>
+          <w:lang w:eastAsia="en-IN" w:bidi="hi-IN"/>
+        </w:rPr>
+        <w:t>        &lt;</w:t>
+      </w:r>
+      <w:r>
+        <w:rPr>
+          <w:rFonts w:ascii="Consolas" w:eastAsia="Times New Roman" w:hAnsi="Consolas" w:cs="Times New Roman"/>
+          <w:color w:val="F92672"/>
+          <w:sz w:val="21"/>
+          <w:szCs w:val="21"/>
+          <w:lang w:eastAsia="en-IN" w:bidi="hi-IN"/>
+        </w:rPr>
+        <w:t>p</w:t>
+      </w:r>
+      <w:r>
+        <w:rPr>
+          <w:rFonts w:ascii="Consolas" w:eastAsia="Times New Roman" w:hAnsi="Consolas" w:cs="Times New Roman"/>
+          <w:color w:val="FFFFFF"/>
+          <w:sz w:val="21"/>
+          <w:szCs w:val="21"/>
+          <w:lang w:eastAsia="en-IN" w:bidi="hi-IN"/>
+        </w:rPr>
+        <w:t xml:space="preserve">&gt;Lorem ipsum </w:t>
+      </w:r>
+      <w:proofErr w:type="spellStart"/>
+      <w:r>
+        <w:rPr>
+          <w:rFonts w:ascii="Consolas" w:eastAsia="Times New Roman" w:hAnsi="Consolas" w:cs="Times New Roman"/>
+          <w:color w:val="FFFFFF"/>
+          <w:sz w:val="21"/>
+          <w:szCs w:val="21"/>
+          <w:lang w:eastAsia="en-IN" w:bidi="hi-IN"/>
+        </w:rPr>
+        <w:t>dolor</w:t>
+      </w:r>
+      <w:proofErr w:type="spellEnd"/>
+      <w:r>
+        <w:rPr>
+          <w:rFonts w:ascii="Consolas" w:eastAsia="Times New Roman" w:hAnsi="Consolas" w:cs="Times New Roman"/>
+          <w:color w:val="FFFFFF"/>
+          <w:sz w:val="21"/>
+          <w:szCs w:val="21"/>
+          <w:lang w:eastAsia="en-IN" w:bidi="hi-IN"/>
+        </w:rPr>
+        <w:t xml:space="preserve"> sit, </w:t>
+      </w:r>
+      <w:proofErr w:type="spellStart"/>
+      <w:r>
+        <w:rPr>
+          <w:rFonts w:ascii="Consolas" w:eastAsia="Times New Roman" w:hAnsi="Consolas" w:cs="Times New Roman"/>
+          <w:color w:val="FFFFFF"/>
+          <w:sz w:val="21"/>
+          <w:szCs w:val="21"/>
+          <w:lang w:eastAsia="en-IN" w:bidi="hi-IN"/>
+        </w:rPr>
+        <w:t>amet</w:t>
+      </w:r>
+      <w:proofErr w:type="spellEnd"/>
+      <w:r>
+        <w:rPr>
+          <w:rFonts w:ascii="Consolas" w:eastAsia="Times New Roman" w:hAnsi="Consolas" w:cs="Times New Roman"/>
+          <w:color w:val="FFFFFF"/>
+          <w:sz w:val="21"/>
+          <w:szCs w:val="21"/>
+          <w:lang w:eastAsia="en-IN" w:bidi="hi-IN"/>
+        </w:rPr>
+        <w:t xml:space="preserve"> </w:t>
+      </w:r>
+      <w:proofErr w:type="spellStart"/>
+      <w:r>
+        <w:rPr>
+          <w:rFonts w:ascii="Consolas" w:eastAsia="Times New Roman" w:hAnsi="Consolas" w:cs="Times New Roman"/>
+          <w:color w:val="FFFFFF"/>
+          <w:sz w:val="21"/>
+          <w:szCs w:val="21"/>
+          <w:lang w:eastAsia="en-IN" w:bidi="hi-IN"/>
+        </w:rPr>
+        <w:t>consectetur</w:t>
+      </w:r>
+      <w:proofErr w:type="spellEnd"/>
+      <w:r>
+        <w:rPr>
+          <w:rFonts w:ascii="Consolas" w:eastAsia="Times New Roman" w:hAnsi="Consolas" w:cs="Times New Roman"/>
+          <w:color w:val="FFFFFF"/>
+          <w:sz w:val="21"/>
+          <w:szCs w:val="21"/>
+          <w:lang w:eastAsia="en-IN" w:bidi="hi-IN"/>
+        </w:rPr>
+        <w:t xml:space="preserve"> </w:t>
+      </w:r>
+      <w:proofErr w:type="spellStart"/>
+      <w:r>
+        <w:rPr>
+          <w:rFonts w:ascii="Consolas" w:eastAsia="Times New Roman" w:hAnsi="Consolas" w:cs="Times New Roman"/>
+          <w:color w:val="FFFFFF"/>
+          <w:sz w:val="21"/>
+          <w:szCs w:val="21"/>
+          <w:lang w:eastAsia="en-IN" w:bidi="hi-IN"/>
+        </w:rPr>
+        <w:t>adipisicing</w:t>
+      </w:r>
+      <w:proofErr w:type="spellEnd"/>
+      <w:r>
+        <w:rPr>
+          <w:rFonts w:ascii="Consolas" w:eastAsia="Times New Roman" w:hAnsi="Consolas" w:cs="Times New Roman"/>
+          <w:color w:val="FFFFFF"/>
+          <w:sz w:val="21"/>
+          <w:szCs w:val="21"/>
+          <w:lang w:eastAsia="en-IN" w:bidi="hi-IN"/>
+        </w:rPr>
+        <w:t xml:space="preserve"> </w:t>
+      </w:r>
+      <w:proofErr w:type="spellStart"/>
+      <w:r>
+        <w:rPr>
+          <w:rFonts w:ascii="Consolas" w:eastAsia="Times New Roman" w:hAnsi="Consolas" w:cs="Times New Roman"/>
+          <w:color w:val="FFFFFF"/>
+          <w:sz w:val="21"/>
+          <w:szCs w:val="21"/>
+          <w:lang w:eastAsia="en-IN" w:bidi="hi-IN"/>
+        </w:rPr>
+        <w:t>elit</w:t>
+      </w:r>
+      <w:proofErr w:type="spellEnd"/>
+      <w:r>
+        <w:rPr>
+          <w:rFonts w:ascii="Consolas" w:eastAsia="Times New Roman" w:hAnsi="Consolas" w:cs="Times New Roman"/>
+          <w:color w:val="FFFFFF"/>
+          <w:sz w:val="21"/>
+          <w:szCs w:val="21"/>
+          <w:lang w:eastAsia="en-IN" w:bidi="hi-IN"/>
+        </w:rPr>
+        <w:t xml:space="preserve">. </w:t>
+      </w:r>
+      <w:proofErr w:type="spellStart"/>
+      <w:r>
+        <w:rPr>
+          <w:rFonts w:ascii="Consolas" w:eastAsia="Times New Roman" w:hAnsi="Consolas" w:cs="Times New Roman"/>
+          <w:color w:val="FFFFFF"/>
+          <w:sz w:val="21"/>
+          <w:szCs w:val="21"/>
+          <w:lang w:eastAsia="en-IN" w:bidi="hi-IN"/>
+        </w:rPr>
+        <w:t>Optio</w:t>
+      </w:r>
+      <w:proofErr w:type="spellEnd"/>
+      <w:r>
+        <w:rPr>
+          <w:rFonts w:ascii="Consolas" w:eastAsia="Times New Roman" w:hAnsi="Consolas" w:cs="Times New Roman"/>
+          <w:color w:val="FFFFFF"/>
+          <w:sz w:val="21"/>
+          <w:szCs w:val="21"/>
+          <w:lang w:eastAsia="en-IN" w:bidi="hi-IN"/>
+        </w:rPr>
+        <w:t xml:space="preserve">, </w:t>
+      </w:r>
+      <w:proofErr w:type="spellStart"/>
+      <w:proofErr w:type="gramStart"/>
+      <w:r>
+        <w:rPr>
+          <w:rFonts w:ascii="Consolas" w:eastAsia="Times New Roman" w:hAnsi="Consolas" w:cs="Times New Roman"/>
+          <w:color w:val="FFFFFF"/>
+          <w:sz w:val="21"/>
+          <w:szCs w:val="21"/>
+          <w:lang w:eastAsia="en-IN" w:bidi="hi-IN"/>
+        </w:rPr>
+        <w:t>voluptatibus</w:t>
+      </w:r>
+      <w:proofErr w:type="spellEnd"/>
+      <w:r>
+        <w:rPr>
+          <w:rFonts w:ascii="Consolas" w:eastAsia="Times New Roman" w:hAnsi="Consolas" w:cs="Times New Roman"/>
+          <w:color w:val="FFFFFF"/>
+          <w:sz w:val="21"/>
+          <w:szCs w:val="21"/>
+          <w:lang w:eastAsia="en-IN" w:bidi="hi-IN"/>
+        </w:rPr>
+        <w:t>?&lt;</w:t>
+      </w:r>
+      <w:proofErr w:type="gramEnd"/>
+      <w:r>
+        <w:rPr>
+          <w:rFonts w:ascii="Consolas" w:eastAsia="Times New Roman" w:hAnsi="Consolas" w:cs="Times New Roman"/>
+          <w:color w:val="FFFFFF"/>
+          <w:sz w:val="21"/>
+          <w:szCs w:val="21"/>
+          <w:lang w:eastAsia="en-IN" w:bidi="hi-IN"/>
+        </w:rPr>
+        <w:t>/</w:t>
+      </w:r>
+      <w:r>
+        <w:rPr>
+          <w:rFonts w:ascii="Consolas" w:eastAsia="Times New Roman" w:hAnsi="Consolas" w:cs="Times New Roman"/>
+          <w:color w:val="F92672"/>
+          <w:sz w:val="21"/>
+          <w:szCs w:val="21"/>
+          <w:lang w:eastAsia="en-IN" w:bidi="hi-IN"/>
+        </w:rPr>
+        <w:t>p</w:t>
+      </w:r>
+      <w:r>
+        <w:rPr>
+          <w:rFonts w:ascii="Consolas" w:eastAsia="Times New Roman" w:hAnsi="Consolas" w:cs="Times New Roman"/>
+          <w:color w:val="FFFFFF"/>
+          <w:sz w:val="21"/>
+          <w:szCs w:val="21"/>
+          <w:lang w:eastAsia="en-IN" w:bidi="hi-IN"/>
+        </w:rPr>
+        <w:t>&gt;</w:t>
+      </w:r>
+    </w:p>
+    <w:p>
+      <w:pPr>
+        <w:shd w:val="clear" w:color="auto" w:fill="09131B"/>
+        <w:spacing w:after="0" w:line="285" w:lineRule="atLeast"/>
+        <w:rPr>
+          <w:rFonts w:ascii="Consolas" w:eastAsia="Times New Roman" w:hAnsi="Consolas" w:cs="Times New Roman"/>
+          <w:color w:val="FFFFFF"/>
+          <w:sz w:val="21"/>
+          <w:szCs w:val="21"/>
+          <w:lang w:eastAsia="en-IN" w:bidi="hi-IN"/>
+        </w:rPr>
+      </w:pPr>
+      <w:r>
+        <w:rPr>
+          <w:rFonts w:ascii="Consolas" w:eastAsia="Times New Roman" w:hAnsi="Consolas" w:cs="Times New Roman"/>
+          <w:color w:val="FFFFFF"/>
+          <w:sz w:val="21"/>
+          <w:szCs w:val="21"/>
+          <w:lang w:eastAsia="en-IN" w:bidi="hi-IN"/>
+        </w:rPr>
+        <w:t>    &lt;/</w:t>
+      </w:r>
+      <w:r>
+        <w:rPr>
+          <w:rFonts w:ascii="Consolas" w:eastAsia="Times New Roman" w:hAnsi="Consolas" w:cs="Times New Roman"/>
+          <w:color w:val="F92672"/>
+          <w:sz w:val="21"/>
+          <w:szCs w:val="21"/>
+          <w:lang w:eastAsia="en-IN" w:bidi="hi-IN"/>
+        </w:rPr>
+        <w:t>div</w:t>
+      </w:r>
+      <w:r>
+        <w:rPr>
+          <w:rFonts w:ascii="Consolas" w:eastAsia="Times New Roman" w:hAnsi="Consolas" w:cs="Times New Roman"/>
+          <w:color w:val="FFFFFF"/>
+          <w:sz w:val="21"/>
+          <w:szCs w:val="21"/>
+          <w:lang w:eastAsia="en-IN" w:bidi="hi-IN"/>
+        </w:rPr>
+        <w:t>&gt;</w:t>
+      </w:r>
+    </w:p>
+    <w:p>
+      <w:pPr>
+        <w:shd w:val="clear" w:color="auto" w:fill="09131B"/>
+        <w:spacing w:after="0" w:line="285" w:lineRule="atLeast"/>
+        <w:rPr>
+          <w:rFonts w:ascii="Consolas" w:eastAsia="Times New Roman" w:hAnsi="Consolas" w:cs="Times New Roman"/>
+          <w:color w:val="FFFFFF"/>
+          <w:sz w:val="21"/>
+          <w:szCs w:val="21"/>
+          <w:lang w:eastAsia="en-IN" w:bidi="hi-IN"/>
+        </w:rPr>
+      </w:pPr>
+      <w:r>
+        <w:rPr>
+          <w:rFonts w:ascii="Consolas" w:eastAsia="Times New Roman" w:hAnsi="Consolas" w:cs="Times New Roman"/>
+          <w:color w:val="FFFFFF"/>
+          <w:sz w:val="21"/>
+          <w:szCs w:val="21"/>
+          <w:lang w:eastAsia="en-IN" w:bidi="hi-IN"/>
+        </w:rPr>
+        <w:t>&lt;/</w:t>
+      </w:r>
+      <w:r>
+        <w:rPr>
+          <w:rFonts w:ascii="Consolas" w:eastAsia="Times New Roman" w:hAnsi="Consolas" w:cs="Times New Roman"/>
+          <w:color w:val="F92672"/>
+          <w:sz w:val="21"/>
+          <w:szCs w:val="21"/>
+          <w:lang w:eastAsia="en-IN" w:bidi="hi-IN"/>
+        </w:rPr>
+        <w:t>body</w:t>
+      </w:r>
+      <w:r>
+        <w:rPr>
+          <w:rFonts w:ascii="Consolas" w:eastAsia="Times New Roman" w:hAnsi="Consolas" w:cs="Times New Roman"/>
+          <w:color w:val="FFFFFF"/>
+          <w:sz w:val="21"/>
+          <w:szCs w:val="21"/>
+          <w:lang w:eastAsia="en-IN" w:bidi="hi-IN"/>
+        </w:rPr>
+        <w:t>&gt;</w:t>
+      </w:r>
+    </w:p>
+    <w:p>
+      <w:pPr>
+        <w:shd w:val="clear" w:color="auto" w:fill="09131B"/>
+        <w:spacing w:after="0" w:line="285" w:lineRule="atLeast"/>
+        <w:rPr>
+          <w:rFonts w:ascii="Consolas" w:eastAsia="Times New Roman" w:hAnsi="Consolas" w:cs="Times New Roman"/>
+          <w:color w:val="FFFFFF"/>
+          <w:sz w:val="21"/>
+          <w:szCs w:val="21"/>
+          <w:lang w:eastAsia="en-IN" w:bidi="hi-IN"/>
+        </w:rPr>
+      </w:pPr>
+    </w:p>
+    <w:p>
+      <w:pPr>
+        <w:shd w:val="clear" w:color="auto" w:fill="09131B"/>
+        <w:spacing w:after="0" w:line="285" w:lineRule="atLeast"/>
+        <w:rPr>
+          <w:rFonts w:ascii="Consolas" w:eastAsia="Times New Roman" w:hAnsi="Consolas" w:cs="Times New Roman"/>
+          <w:color w:val="FFFFFF"/>
+          <w:sz w:val="21"/>
+          <w:szCs w:val="21"/>
+          <w:lang w:eastAsia="en-IN" w:bidi="hi-IN"/>
+        </w:rPr>
+      </w:pPr>
+      <w:r>
+        <w:rPr>
+          <w:rFonts w:ascii="Consolas" w:eastAsia="Times New Roman" w:hAnsi="Consolas" w:cs="Times New Roman"/>
+          <w:color w:val="FFFFFF"/>
+          <w:sz w:val="21"/>
+          <w:szCs w:val="21"/>
+          <w:lang w:eastAsia="en-IN" w:bidi="hi-IN"/>
+        </w:rPr>
+        <w:t>&lt;/</w:t>
+      </w:r>
+      <w:r>
+        <w:rPr>
+          <w:rFonts w:ascii="Consolas" w:eastAsia="Times New Roman" w:hAnsi="Consolas" w:cs="Times New Roman"/>
+          <w:color w:val="F92672"/>
+          <w:sz w:val="21"/>
+          <w:szCs w:val="21"/>
+          <w:lang w:eastAsia="en-IN" w:bidi="hi-IN"/>
+        </w:rPr>
+        <w:t>html</w:t>
+      </w:r>
+      <w:r>
+        <w:rPr>
+          <w:rFonts w:ascii="Consolas" w:eastAsia="Times New Roman" w:hAnsi="Consolas" w:cs="Times New Roman"/>
+          <w:color w:val="FFFFFF"/>
+          <w:sz w:val="21"/>
+          <w:szCs w:val="21"/>
+          <w:lang w:eastAsia="en-IN" w:bidi="hi-IN"/>
+        </w:rPr>
+        <w:t>&gt;</w:t>
+      </w:r>
+    </w:p>
+    <w:p>
+      <w:pPr>
+        <w:rPr>
+          <w:sz w:val="40"/>
+          <w:szCs w:val="40"/>
+          <w:lang w:val="en-US"/>
+        </w:rPr>
+      </w:pPr>
+      <w:r>
+        <w:rPr>
+          <w:noProof/>
+          <w:sz w:val="40"/>
+          <w:szCs w:val="40"/>
+          <w:lang w:val="en-US"/>
+        </w:rPr>
+        <w:drawing>
+          <wp:inline distT="0" distB="0" distL="0" distR="0" wp14:anchorId="4F11146F" wp14:editId="39108CF5">
+            <wp:extent cx="3400900" cy="1829055"/>
+            <wp:effectExtent l="0" t="0" r="9525" b="0"/>
+            <wp:docPr id="10" name="Picture 10"/>
+            <wp:cNvGraphicFramePr>
+              <a:graphicFrameLocks xmlns:a="http://schemas.openxmlformats.org/drawingml/2006/main" noChangeAspect="1"/>
+            </wp:cNvGraphicFramePr>
+            <a:graphic xmlns:a="http://schemas.openxmlformats.org/drawingml/2006/main">
+              <a:graphicData uri="http://schemas.openxmlformats.org/drawingml/2006/picture">
+                <pic:pic xmlns:pic="http://schemas.openxmlformats.org/drawingml/2006/picture">
+                  <pic:nvPicPr>
+                    <pic:cNvPr id="1" name=""/>
+                    <pic:cNvPicPr/>
+                  </pic:nvPicPr>
+                  <pic:blipFill>
+                    <a:blip r:embed="rId16"/>
+                    <a:stretch>
+                      <a:fillRect/>
+                    </a:stretch>
+                  </pic:blipFill>
+                  <pic:spPr>
+                    <a:xfrm>
+                      <a:off x="0" y="0"/>
+                      <a:ext cx="3400900" cy="1829055"/>
+                    </a:xfrm>
+                    <a:prstGeom prst="rect">
+                      <a:avLst/>
+                    </a:prstGeom>
+                  </pic:spPr>
+                </pic:pic>
+              </a:graphicData>
+            </a:graphic>
+          </wp:inline>
+        </w:drawing>
+      </w:r>
+    </w:p>
+    <w:p>
+      <w:pPr>
+        <w:rPr>
+          <w:sz w:val="40"/>
+          <w:szCs w:val="40"/>
+          <w:lang w:val="en-US"/>
+        </w:rPr>
+      </w:pPr>
+    </w:p>
+    <w:p>
+      <w:pPr>
+        <w:rPr>
+          <w:sz w:val="40"/>
+          <w:szCs w:val="40"/>
+          <w:lang w:val="en-US"/>
+        </w:rPr>
+      </w:pPr>
+      <w:r>
+        <w:rPr>
+          <w:noProof/>
+          <w:sz w:val="40"/>
+          <w:szCs w:val="40"/>
+          <w:lang w:val="en-US"/>
+        </w:rPr>
+        <w:drawing>
+          <wp:inline distT="0" distB="0" distL="0" distR="0" wp14:anchorId="4C3177A8" wp14:editId="3EBA2B0E">
+            <wp:extent cx="5731510" cy="2660015"/>
+            <wp:effectExtent l="0" t="0" r="2540" b="6985"/>
+            <wp:docPr id="11" name="Picture 11"/>
+            <wp:cNvGraphicFramePr>
+              <a:graphicFrameLocks xmlns:a="http://schemas.openxmlformats.org/drawingml/2006/main" noChangeAspect="1"/>
+            </wp:cNvGraphicFramePr>
+            <a:graphic xmlns:a="http://schemas.openxmlformats.org/drawingml/2006/main">
+              <a:graphicData uri="http://schemas.openxmlformats.org/drawingml/2006/picture">
+                <pic:pic xmlns:pic="http://schemas.openxmlformats.org/drawingml/2006/picture">
+                  <pic:nvPicPr>
+                    <pic:cNvPr id="1" name=""/>
+                    <pic:cNvPicPr/>
+                  </pic:nvPicPr>
+                  <pic:blipFill>
+                    <a:blip r:embed="rId17"/>
+                    <a:stretch>
+                      <a:fillRect/>
+                    </a:stretch>
+                  </pic:blipFill>
+                  <pic:spPr>
+                    <a:xfrm>
+                      <a:off x="0" y="0"/>
+                      <a:ext cx="5731510" cy="2660015"/>
+                    </a:xfrm>
+                    <a:prstGeom prst="rect">
+                      <a:avLst/>
+                    </a:prstGeom>
+                  </pic:spPr>
+                </pic:pic>
+              </a:graphicData>
+            </a:graphic>
+          </wp:inline>
+        </w:drawing>
+      </w:r>
+    </w:p>
+    <w:p>
+      <w:pPr>
+        <w:rPr>
+          <w:sz w:val="40"/>
+          <w:szCs w:val="40"/>
+          <w:lang w:val="en-US"/>
+        </w:rPr>
+      </w:pPr>
+    </w:p>
+    <w:p>
+      <w:pPr>
+        <w:rPr>
+          <w:sz w:val="40"/>
+          <w:szCs w:val="40"/>
+          <w:lang w:val="en-US"/>
+        </w:rPr>
+      </w:pPr>
+    </w:p>
+    <w:p>
+      <w:pPr>
+        <w:rPr>
+          <w:sz w:val="40"/>
+          <w:szCs w:val="40"/>
+          <w:lang w:val="en-US"/>
+        </w:rPr>
+      </w:pPr>
+    </w:p>
+    <w:p>
+      <w:pPr>
+        <w:rPr>
+          <w:sz w:val="40"/>
+          <w:szCs w:val="40"/>
+          <w:lang w:val="en-US"/>
+        </w:rPr>
+      </w:pPr>
+      <w:r>
+        <w:rPr>
+          <w:noProof/>
+          <w:sz w:val="40"/>
+          <w:szCs w:val="40"/>
+          <w:lang w:val="en-US"/>
+        </w:rPr>
+        <w:lastRenderedPageBreak/>
+        <w:drawing>
+          <wp:inline distT="0" distB="0" distL="0" distR="0" wp14:anchorId="6B3EB6C7" wp14:editId="49404AFD">
+            <wp:extent cx="5201376" cy="1781424"/>
+            <wp:effectExtent l="0" t="0" r="0" b="9525"/>
+            <wp:docPr id="12" name="Picture 12"/>
+            <wp:cNvGraphicFramePr>
+              <a:graphicFrameLocks xmlns:a="http://schemas.openxmlformats.org/drawingml/2006/main" noChangeAspect="1"/>
+            </wp:cNvGraphicFramePr>
+            <a:graphic xmlns:a="http://schemas.openxmlformats.org/drawingml/2006/main">
+              <a:graphicData uri="http://schemas.openxmlformats.org/drawingml/2006/picture">
+                <pic:pic xmlns:pic="http://schemas.openxmlformats.org/drawingml/2006/picture">
+                  <pic:nvPicPr>
+                    <pic:cNvPr id="1" name=""/>
+                    <pic:cNvPicPr/>
+                  </pic:nvPicPr>
+                  <pic:blipFill>
+                    <a:blip r:embed="rId18"/>
+                    <a:stretch>
+                      <a:fillRect/>
+                    </a:stretch>
+                  </pic:blipFill>
+                  <pic:spPr>
+                    <a:xfrm>
+                      <a:off x="0" y="0"/>
+                      <a:ext cx="5201376" cy="1781424"/>
+                    </a:xfrm>
+                    <a:prstGeom prst="rect">
+                      <a:avLst/>
+                    </a:prstGeom>
+                  </pic:spPr>
+                </pic:pic>
+              </a:graphicData>
+            </a:graphic>
+          </wp:inline>
+        </w:drawing>
+      </w:r>
+    </w:p>
+    <w:p>
+      <w:pPr>
+        <w:rPr>
+          <w:sz w:val="40"/>
+          <w:szCs w:val="40"/>
+          <w:lang w:val="en-US"/>
+        </w:rPr>
+      </w:pPr>
+    </w:p>
+    <w:p>
+      <w:pPr>
+        <w:rPr>
+          <w:sz w:val="40"/>
+          <w:szCs w:val="40"/>
+          <w:lang w:val="en-US"/>
+        </w:rPr>
+      </w:pPr>
+    </w:p>
+    <w:p>
+      <w:pPr>
+        <w:rPr>
+          <w:color w:val="FF0000"/>
+          <w:sz w:val="40"/>
+          <w:szCs w:val="40"/>
+          <w:lang w:val="en-US"/>
+        </w:rPr>
+      </w:pPr>
+      <w:proofErr w:type="spellStart"/>
+      <w:r>
+        <w:rPr>
+          <w:color w:val="FF0000"/>
+          <w:sz w:val="40"/>
+          <w:szCs w:val="40"/>
+          <w:lang w:val="en-US"/>
+        </w:rPr>
+        <w:t>Nodelist</w:t>
+      </w:r>
+      <w:proofErr w:type="spellEnd"/>
+      <w:r>
+        <w:rPr>
+          <w:color w:val="FF0000"/>
+          <w:sz w:val="40"/>
+          <w:szCs w:val="40"/>
+          <w:lang w:val="en-US"/>
+        </w:rPr>
+        <w:t xml:space="preserve"> in DOM:</w:t>
+      </w:r>
+    </w:p>
+    <w:p>
+      <w:pPr>
+        <w:rPr>
+          <w:color w:val="4472C4" w:themeColor="accent1"/>
+          <w:sz w:val="40"/>
+          <w:szCs w:val="40"/>
+          <w:lang w:val="en-US"/>
+        </w:rPr>
+      </w:pPr>
+      <w:r>
+        <w:rPr>
+          <w:color w:val="4472C4" w:themeColor="accent1"/>
+          <w:sz w:val="40"/>
+          <w:szCs w:val="40"/>
+          <w:lang w:val="en-US"/>
+        </w:rPr>
+        <w:t xml:space="preserve">Node list m </w:t>
+      </w:r>
+      <w:proofErr w:type="spellStart"/>
+      <w:r>
+        <w:rPr>
+          <w:color w:val="4472C4" w:themeColor="accent1"/>
+          <w:sz w:val="40"/>
+          <w:szCs w:val="40"/>
+          <w:lang w:val="en-US"/>
+        </w:rPr>
+        <w:t>agr</w:t>
+      </w:r>
+      <w:proofErr w:type="spellEnd"/>
+      <w:r>
+        <w:rPr>
+          <w:color w:val="4472C4" w:themeColor="accent1"/>
+          <w:sz w:val="40"/>
+          <w:szCs w:val="40"/>
+          <w:lang w:val="en-US"/>
+        </w:rPr>
+        <w:t xml:space="preserve"> </w:t>
+      </w:r>
+      <w:proofErr w:type="spellStart"/>
+      <w:r>
+        <w:rPr>
+          <w:color w:val="4472C4" w:themeColor="accent1"/>
+          <w:sz w:val="40"/>
+          <w:szCs w:val="40"/>
+          <w:lang w:val="en-US"/>
+        </w:rPr>
+        <w:t>kch</w:t>
+      </w:r>
+      <w:proofErr w:type="spellEnd"/>
+      <w:r>
+        <w:rPr>
+          <w:color w:val="4472C4" w:themeColor="accent1"/>
+          <w:sz w:val="40"/>
+          <w:szCs w:val="40"/>
+          <w:lang w:val="en-US"/>
+        </w:rPr>
+        <w:t xml:space="preserve"> modify </w:t>
+      </w:r>
+      <w:proofErr w:type="spellStart"/>
+      <w:r>
+        <w:rPr>
+          <w:color w:val="4472C4" w:themeColor="accent1"/>
+          <w:sz w:val="40"/>
+          <w:szCs w:val="40"/>
+          <w:lang w:val="en-US"/>
+        </w:rPr>
+        <w:t>krne</w:t>
+      </w:r>
+      <w:proofErr w:type="spellEnd"/>
+      <w:r>
+        <w:rPr>
+          <w:color w:val="4472C4" w:themeColor="accent1"/>
+          <w:sz w:val="40"/>
+          <w:szCs w:val="40"/>
+          <w:lang w:val="en-US"/>
+        </w:rPr>
+        <w:t xml:space="preserve"> </w:t>
+      </w:r>
+      <w:proofErr w:type="spellStart"/>
+      <w:r>
+        <w:rPr>
+          <w:color w:val="4472C4" w:themeColor="accent1"/>
+          <w:sz w:val="40"/>
+          <w:szCs w:val="40"/>
+          <w:lang w:val="en-US"/>
+        </w:rPr>
+        <w:t>hai</w:t>
+      </w:r>
+      <w:proofErr w:type="spellEnd"/>
+      <w:r>
+        <w:rPr>
+          <w:color w:val="4472C4" w:themeColor="accent1"/>
+          <w:sz w:val="40"/>
+          <w:szCs w:val="40"/>
+          <w:lang w:val="en-US"/>
+        </w:rPr>
+        <w:t xml:space="preserve"> to </w:t>
+      </w:r>
+      <w:proofErr w:type="spellStart"/>
+      <w:r>
+        <w:rPr>
+          <w:color w:val="4472C4" w:themeColor="accent1"/>
+          <w:sz w:val="40"/>
+          <w:szCs w:val="40"/>
+          <w:lang w:val="en-US"/>
+        </w:rPr>
+        <w:t>uske</w:t>
+      </w:r>
+      <w:proofErr w:type="spellEnd"/>
+      <w:r>
+        <w:rPr>
+          <w:color w:val="4472C4" w:themeColor="accent1"/>
+          <w:sz w:val="40"/>
+          <w:szCs w:val="40"/>
+          <w:lang w:val="en-US"/>
+        </w:rPr>
+        <w:t xml:space="preserve"> lie indexing type dene </w:t>
+      </w:r>
+      <w:proofErr w:type="spellStart"/>
+      <w:r>
+        <w:rPr>
+          <w:color w:val="4472C4" w:themeColor="accent1"/>
+          <w:sz w:val="40"/>
+          <w:szCs w:val="40"/>
+          <w:lang w:val="en-US"/>
+        </w:rPr>
+        <w:t>pdege</w:t>
+      </w:r>
+      <w:proofErr w:type="spellEnd"/>
+      <w:r>
+        <w:rPr>
+          <w:color w:val="4472C4" w:themeColor="accent1"/>
+          <w:sz w:val="40"/>
+          <w:szCs w:val="40"/>
+          <w:lang w:val="en-US"/>
+        </w:rPr>
+        <w:t xml:space="preserve"> for ex-&gt;</w:t>
+      </w:r>
+    </w:p>
+    <w:p>
+      <w:pPr>
+        <w:rPr>
+          <w:color w:val="4472C4" w:themeColor="accent1"/>
+          <w:sz w:val="40"/>
+          <w:szCs w:val="40"/>
+          <w:lang w:val="en-US"/>
+        </w:rPr>
+      </w:pPr>
+      <w:r>
+        <w:rPr>
+          <w:noProof/>
+          <w:color w:val="4472C4" w:themeColor="accent1"/>
+          <w:sz w:val="40"/>
+          <w:szCs w:val="40"/>
+          <w:lang w:val="en-US"/>
+        </w:rPr>
+        <w:drawing>
+          <wp:inline distT="0" distB="0" distL="0" distR="0" wp14:anchorId="4A62EE41" wp14:editId="4E347674">
+            <wp:extent cx="5058481" cy="3572374"/>
+            <wp:effectExtent l="0" t="0" r="0" b="9525"/>
+            <wp:docPr id="14" name="Picture 14"/>
+            <wp:cNvGraphicFramePr>
+              <a:graphicFrameLocks xmlns:a="http://schemas.openxmlformats.org/drawingml/2006/main" noChangeAspect="1"/>
+            </wp:cNvGraphicFramePr>
+            <a:graphic xmlns:a="http://schemas.openxmlformats.org/drawingml/2006/main">
+              <a:graphicData uri="http://schemas.openxmlformats.org/drawingml/2006/picture">
+                <pic:pic xmlns:pic="http://schemas.openxmlformats.org/drawingml/2006/picture">
+                  <pic:nvPicPr>
+                    <pic:cNvPr id="1" name=""/>
+                    <pic:cNvPicPr/>
+                  </pic:nvPicPr>
+                  <pic:blipFill>
+                    <a:blip r:embed="rId19"/>
+                    <a:stretch>
+                      <a:fillRect/>
+                    </a:stretch>
+                  </pic:blipFill>
+                  <pic:spPr>
+                    <a:xfrm>
+                      <a:off x="0" y="0"/>
+                      <a:ext cx="5058481" cy="3572374"/>
+                    </a:xfrm>
+                    <a:prstGeom prst="rect">
+                      <a:avLst/>
+                    </a:prstGeom>
+                  </pic:spPr>
+                </pic:pic>
+              </a:graphicData>
+            </a:graphic>
+          </wp:inline>
+        </w:drawing>
+      </w:r>
+    </w:p>
+    <w:p>
+      <w:pPr>
+        <w:rPr>
+          <w:color w:val="4472C4" w:themeColor="accent1"/>
+          <w:sz w:val="40"/>
+          <w:szCs w:val="40"/>
+          <w:lang w:val="en-US"/>
+        </w:rPr>
+      </w:pPr>
+    </w:p>
+    <w:p>
+      <w:pPr>
+        <w:rPr>
+          <w:color w:val="4472C4" w:themeColor="accent1"/>
+          <w:sz w:val="40"/>
+          <w:szCs w:val="40"/>
+          <w:lang w:val="en-US"/>
+        </w:rPr>
+      </w:pPr>
+      <w:proofErr w:type="spellStart"/>
+      <w:r>
+        <w:rPr>
+          <w:color w:val="4472C4" w:themeColor="accent1"/>
+          <w:sz w:val="40"/>
+          <w:szCs w:val="40"/>
+          <w:lang w:val="en-US"/>
+        </w:rPr>
+        <w:t>Nodelist</w:t>
+      </w:r>
+      <w:proofErr w:type="spellEnd"/>
+      <w:r>
+        <w:rPr>
+          <w:color w:val="4472C4" w:themeColor="accent1"/>
+          <w:sz w:val="40"/>
+          <w:szCs w:val="40"/>
+          <w:lang w:val="en-US"/>
+        </w:rPr>
+        <w:t xml:space="preserve">—array </w:t>
+      </w:r>
+      <w:proofErr w:type="spellStart"/>
+      <w:r>
+        <w:rPr>
+          <w:color w:val="4472C4" w:themeColor="accent1"/>
+          <w:sz w:val="40"/>
+          <w:szCs w:val="40"/>
+          <w:lang w:val="en-US"/>
+        </w:rPr>
+        <w:t>jaise</w:t>
+      </w:r>
+      <w:proofErr w:type="spellEnd"/>
+      <w:r>
+        <w:rPr>
+          <w:color w:val="4472C4" w:themeColor="accent1"/>
+          <w:sz w:val="40"/>
+          <w:szCs w:val="40"/>
+          <w:lang w:val="en-US"/>
+        </w:rPr>
+        <w:t xml:space="preserve"> </w:t>
+      </w:r>
+      <w:proofErr w:type="spellStart"/>
+      <w:r>
+        <w:rPr>
+          <w:color w:val="4472C4" w:themeColor="accent1"/>
+          <w:sz w:val="40"/>
+          <w:szCs w:val="40"/>
+          <w:lang w:val="en-US"/>
+        </w:rPr>
+        <w:t>hai</w:t>
+      </w:r>
+      <w:proofErr w:type="spellEnd"/>
+      <w:r>
+        <w:rPr>
+          <w:color w:val="4472C4" w:themeColor="accent1"/>
+          <w:sz w:val="40"/>
+          <w:szCs w:val="40"/>
+          <w:lang w:val="en-US"/>
+        </w:rPr>
+        <w:t xml:space="preserve"> … </w:t>
+      </w:r>
+      <w:proofErr w:type="spellStart"/>
+      <w:r>
+        <w:rPr>
+          <w:color w:val="4472C4" w:themeColor="accent1"/>
+          <w:sz w:val="40"/>
+          <w:szCs w:val="40"/>
+          <w:lang w:val="en-US"/>
+        </w:rPr>
+        <w:t>bt</w:t>
+      </w:r>
+      <w:proofErr w:type="spellEnd"/>
+      <w:r>
+        <w:rPr>
+          <w:color w:val="4472C4" w:themeColor="accent1"/>
+          <w:sz w:val="40"/>
+          <w:szCs w:val="40"/>
+          <w:lang w:val="en-US"/>
+        </w:rPr>
+        <w:t xml:space="preserve"> array </w:t>
+      </w:r>
+      <w:proofErr w:type="spellStart"/>
+      <w:r>
+        <w:rPr>
+          <w:color w:val="4472C4" w:themeColor="accent1"/>
+          <w:sz w:val="40"/>
+          <w:szCs w:val="40"/>
+          <w:lang w:val="en-US"/>
+        </w:rPr>
+        <w:t>hai</w:t>
+      </w:r>
+      <w:proofErr w:type="spellEnd"/>
+      <w:r>
+        <w:rPr>
+          <w:color w:val="4472C4" w:themeColor="accent1"/>
+          <w:sz w:val="40"/>
+          <w:szCs w:val="40"/>
+          <w:lang w:val="en-US"/>
+        </w:rPr>
+        <w:t xml:space="preserve"> </w:t>
+      </w:r>
+      <w:proofErr w:type="spellStart"/>
+      <w:r>
+        <w:rPr>
+          <w:color w:val="4472C4" w:themeColor="accent1"/>
+          <w:sz w:val="40"/>
+          <w:szCs w:val="40"/>
+          <w:lang w:val="en-US"/>
+        </w:rPr>
+        <w:t>ni</w:t>
+      </w:r>
+      <w:proofErr w:type="spellEnd"/>
+      <w:r>
+        <w:rPr>
+          <w:color w:val="4472C4" w:themeColor="accent1"/>
+          <w:sz w:val="40"/>
+          <w:szCs w:val="40"/>
+          <w:lang w:val="en-US"/>
+        </w:rPr>
+        <w:t xml:space="preserve"> </w:t>
+      </w:r>
+      <w:proofErr w:type="spellStart"/>
+      <w:r>
+        <w:rPr>
+          <w:color w:val="4472C4" w:themeColor="accent1"/>
+          <w:sz w:val="40"/>
+          <w:szCs w:val="40"/>
+          <w:lang w:val="en-US"/>
+        </w:rPr>
+        <w:t>lekin</w:t>
+      </w:r>
+      <w:proofErr w:type="spellEnd"/>
+      <w:r>
+        <w:rPr>
+          <w:color w:val="4472C4" w:themeColor="accent1"/>
+          <w:sz w:val="40"/>
+          <w:szCs w:val="40"/>
+          <w:lang w:val="en-US"/>
+        </w:rPr>
+        <w:t xml:space="preserve"> </w:t>
+      </w:r>
+      <w:proofErr w:type="spellStart"/>
+      <w:r>
+        <w:rPr>
+          <w:color w:val="4472C4" w:themeColor="accent1"/>
+          <w:sz w:val="40"/>
+          <w:szCs w:val="40"/>
+          <w:lang w:val="en-US"/>
+        </w:rPr>
+        <w:t>kch</w:t>
+      </w:r>
+      <w:proofErr w:type="spellEnd"/>
+      <w:r>
+        <w:rPr>
+          <w:color w:val="4472C4" w:themeColor="accent1"/>
+          <w:sz w:val="40"/>
+          <w:szCs w:val="40"/>
+          <w:lang w:val="en-US"/>
+        </w:rPr>
+        <w:t xml:space="preserve"> method </w:t>
+      </w:r>
+      <w:proofErr w:type="spellStart"/>
+      <w:r>
+        <w:rPr>
+          <w:color w:val="4472C4" w:themeColor="accent1"/>
+          <w:sz w:val="40"/>
+          <w:szCs w:val="40"/>
+          <w:lang w:val="en-US"/>
+        </w:rPr>
+        <w:t>iske</w:t>
+      </w:r>
+      <w:proofErr w:type="spellEnd"/>
+      <w:r>
+        <w:rPr>
+          <w:color w:val="4472C4" w:themeColor="accent1"/>
+          <w:sz w:val="40"/>
+          <w:szCs w:val="40"/>
+          <w:lang w:val="en-US"/>
+        </w:rPr>
+        <w:t xml:space="preserve"> </w:t>
+      </w:r>
+      <w:proofErr w:type="spellStart"/>
+      <w:r>
+        <w:rPr>
+          <w:color w:val="4472C4" w:themeColor="accent1"/>
+          <w:sz w:val="40"/>
+          <w:szCs w:val="40"/>
+          <w:lang w:val="en-US"/>
+        </w:rPr>
+        <w:t>milte</w:t>
+      </w:r>
+      <w:proofErr w:type="spellEnd"/>
+      <w:r>
+        <w:rPr>
+          <w:color w:val="4472C4" w:themeColor="accent1"/>
+          <w:sz w:val="40"/>
+          <w:szCs w:val="40"/>
+          <w:lang w:val="en-US"/>
+        </w:rPr>
+        <w:t xml:space="preserve"> </w:t>
+      </w:r>
+      <w:proofErr w:type="spellStart"/>
+      <w:r>
+        <w:rPr>
+          <w:color w:val="4472C4" w:themeColor="accent1"/>
+          <w:sz w:val="40"/>
+          <w:szCs w:val="40"/>
+          <w:lang w:val="en-US"/>
+        </w:rPr>
+        <w:t>hai</w:t>
+      </w:r>
+      <w:proofErr w:type="spellEnd"/>
+      <w:r>
+        <w:rPr>
+          <w:color w:val="4472C4" w:themeColor="accent1"/>
+          <w:sz w:val="40"/>
+          <w:szCs w:val="40"/>
+          <w:lang w:val="en-US"/>
+        </w:rPr>
+        <w:t xml:space="preserve"> array </w:t>
+      </w:r>
+    </w:p>
+    <w:p>
+      <w:pPr>
+        <w:rPr>
+          <w:color w:val="4472C4" w:themeColor="accent1"/>
+          <w:sz w:val="40"/>
+          <w:szCs w:val="40"/>
+          <w:lang w:val="en-US"/>
+        </w:rPr>
+      </w:pPr>
+    </w:p>
+    <w:p>
+      <w:pPr>
+        <w:rPr>
+          <w:color w:val="4472C4" w:themeColor="accent1"/>
+          <w:sz w:val="40"/>
+          <w:szCs w:val="40"/>
+          <w:lang w:val="en-US"/>
+        </w:rPr>
+      </w:pPr>
+      <w:r>
+        <w:rPr>
+          <w:noProof/>
+          <w:color w:val="4472C4" w:themeColor="accent1"/>
+          <w:sz w:val="40"/>
+          <w:szCs w:val="40"/>
+          <w:lang w:val="en-US"/>
+        </w:rPr>
+        <w:drawing>
+          <wp:inline distT="0" distB="0" distL="0" distR="0" wp14:anchorId="4B6AB2B0" wp14:editId="0FE583F3">
+            <wp:extent cx="3896269" cy="2381582"/>
+            <wp:effectExtent l="0" t="0" r="9525" b="0"/>
+            <wp:docPr id="15" name="Picture 15"/>
+            <wp:cNvGraphicFramePr>
+              <a:graphicFrameLocks xmlns:a="http://schemas.openxmlformats.org/drawingml/2006/main" noChangeAspect="1"/>
+            </wp:cNvGraphicFramePr>
+            <a:graphic xmlns:a="http://schemas.openxmlformats.org/drawingml/2006/main">
+              <a:graphicData uri="http://schemas.openxmlformats.org/drawingml/2006/picture">
+                <pic:pic xmlns:pic="http://schemas.openxmlformats.org/drawingml/2006/picture">
+                  <pic:nvPicPr>
+                    <pic:cNvPr id="1" name=""/>
+                    <pic:cNvPicPr/>
+                  </pic:nvPicPr>
+                  <pic:blipFill>
+                    <a:blip r:embed="rId20"/>
+                    <a:stretch>
+                      <a:fillRect/>
+                    </a:stretch>
+                  </pic:blipFill>
+                  <pic:spPr>
+                    <a:xfrm>
+                      <a:off x="0" y="0"/>
+                      <a:ext cx="3896269" cy="2381582"/>
+                    </a:xfrm>
+                    <a:prstGeom prst="rect">
+                      <a:avLst/>
+                    </a:prstGeom>
+                  </pic:spPr>
+                </pic:pic>
+              </a:graphicData>
+            </a:graphic>
+          </wp:inline>
+        </w:drawing>
+      </w:r>
+    </w:p>
+    <w:p>
+      <w:pPr>
+        <w:rPr>
+          <w:color w:val="4472C4" w:themeColor="accent1"/>
+          <w:sz w:val="40"/>
+          <w:szCs w:val="40"/>
+          <w:lang w:val="en-US"/>
+        </w:rPr>
+      </w:pPr>
+    </w:p>
+    <w:p>
+      <w:pPr>
+        <w:rPr>
+          <w:color w:val="4472C4" w:themeColor="accent1"/>
+          <w:sz w:val="40"/>
+          <w:szCs w:val="40"/>
+          <w:lang w:val="en-US"/>
+        </w:rPr>
+      </w:pPr>
+      <w:proofErr w:type="spellStart"/>
+      <w:r>
+        <w:rPr>
+          <w:color w:val="4472C4" w:themeColor="accent1"/>
+          <w:sz w:val="40"/>
+          <w:szCs w:val="40"/>
+          <w:lang w:val="en-US"/>
+        </w:rPr>
+        <w:t>GetElementByClassName</w:t>
+      </w:r>
+      <w:proofErr w:type="spellEnd"/>
+    </w:p>
+    <w:p>
+      <w:pPr>
+        <w:rPr>
+          <w:color w:val="4472C4" w:themeColor="accent1"/>
+          <w:sz w:val="40"/>
+          <w:szCs w:val="40"/>
+          <w:lang w:val="en-US"/>
+        </w:rPr>
+      </w:pPr>
+      <w:r>
+        <w:rPr>
+          <w:noProof/>
+          <w:color w:val="4472C4" w:themeColor="accent1"/>
+          <w:sz w:val="40"/>
+          <w:szCs w:val="40"/>
+          <w:lang w:val="en-US"/>
+        </w:rPr>
+        <w:drawing>
+          <wp:inline distT="0" distB="0" distL="0" distR="0" wp14:anchorId="09BA52EC" wp14:editId="6B6FA7B8">
+            <wp:extent cx="5020376" cy="2610214"/>
+            <wp:effectExtent l="0" t="0" r="8890" b="0"/>
+            <wp:docPr id="16" name="Picture 16"/>
+            <wp:cNvGraphicFramePr>
+              <a:graphicFrameLocks xmlns:a="http://schemas.openxmlformats.org/drawingml/2006/main" noChangeAspect="1"/>
+            </wp:cNvGraphicFramePr>
+            <a:graphic xmlns:a="http://schemas.openxmlformats.org/drawingml/2006/main">
+              <a:graphicData uri="http://schemas.openxmlformats.org/drawingml/2006/picture">
+                <pic:pic xmlns:pic="http://schemas.openxmlformats.org/drawingml/2006/picture">
+                  <pic:nvPicPr>
+                    <pic:cNvPr id="1" name=""/>
+                    <pic:cNvPicPr/>
+                  </pic:nvPicPr>
+                  <pic:blipFill>
+                    <a:blip r:embed="rId21"/>
+                    <a:stretch>
+                      <a:fillRect/>
+                    </a:stretch>
+                  </pic:blipFill>
+                  <pic:spPr>
+                    <a:xfrm>
+                      <a:off x="0" y="0"/>
+                      <a:ext cx="5020376" cy="2610214"/>
+                    </a:xfrm>
+                    <a:prstGeom prst="rect">
+                      <a:avLst/>
+                    </a:prstGeom>
+                  </pic:spPr>
+                </pic:pic>
+              </a:graphicData>
+            </a:graphic>
+          </wp:inline>
+        </w:drawing>
+      </w:r>
+    </w:p>
+    <w:p>
+      <w:pPr>
+        <w:rPr>
+          <w:color w:val="4472C4" w:themeColor="accent1"/>
+          <w:sz w:val="40"/>
+          <w:szCs w:val="40"/>
+          <w:lang w:val="en-US"/>
+        </w:rPr>
+      </w:pPr>
+    </w:p>
+    <w:p>
+      <w:pPr>
+        <w:rPr>
+          <w:color w:val="4472C4" w:themeColor="accent1"/>
+          <w:sz w:val="40"/>
+          <w:szCs w:val="40"/>
+          <w:lang w:val="en-US"/>
+        </w:rPr>
+      </w:pPr>
+      <w:proofErr w:type="spellStart"/>
+      <w:r>
+        <w:rPr>
+          <w:color w:val="4472C4" w:themeColor="accent1"/>
+          <w:sz w:val="40"/>
+          <w:szCs w:val="40"/>
+          <w:lang w:val="en-US"/>
+        </w:rPr>
+        <w:t>Conver</w:t>
+      </w:r>
+      <w:proofErr w:type="spellEnd"/>
+      <w:r>
+        <w:rPr>
+          <w:color w:val="4472C4" w:themeColor="accent1"/>
+          <w:sz w:val="40"/>
+          <w:szCs w:val="40"/>
+          <w:lang w:val="en-US"/>
+        </w:rPr>
+        <w:t xml:space="preserve"> temp list into Array.</w:t>
+      </w:r>
+    </w:p>
+    <w:p>
+      <w:pPr>
+        <w:rPr>
+          <w:color w:val="4472C4" w:themeColor="accent1"/>
+          <w:sz w:val="40"/>
+          <w:szCs w:val="40"/>
+          <w:lang w:val="en-US"/>
+        </w:rPr>
+      </w:pPr>
+      <w:r>
+        <w:rPr>
+          <w:noProof/>
+          <w:color w:val="4472C4" w:themeColor="accent1"/>
+          <w:sz w:val="40"/>
+          <w:szCs w:val="40"/>
+          <w:lang w:val="en-US"/>
+        </w:rPr>
+        <w:lastRenderedPageBreak/>
+        <w:drawing>
+          <wp:inline distT="0" distB="0" distL="0" distR="0" wp14:anchorId="4C2CD7B2" wp14:editId="4432DBAF">
+            <wp:extent cx="5077534" cy="3400900"/>
+            <wp:effectExtent l="0" t="0" r="8890" b="9525"/>
+            <wp:docPr id="17" name="Picture 17"/>
+            <wp:cNvGraphicFramePr>
+              <a:graphicFrameLocks xmlns:a="http://schemas.openxmlformats.org/drawingml/2006/main" noChangeAspect="1"/>
+            </wp:cNvGraphicFramePr>
+            <a:graphic xmlns:a="http://schemas.openxmlformats.org/drawingml/2006/main">
+              <a:graphicData uri="http://schemas.openxmlformats.org/drawingml/2006/picture">
+                <pic:pic xmlns:pic="http://schemas.openxmlformats.org/drawingml/2006/picture">
+                  <pic:nvPicPr>
+                    <pic:cNvPr id="1" name=""/>
+                    <pic:cNvPicPr/>
+                  </pic:nvPicPr>
+                  <pic:blipFill>
+                    <a:blip r:embed="rId22"/>
+                    <a:stretch>
+                      <a:fillRect/>
+                    </a:stretch>
+                  </pic:blipFill>
+                  <pic:spPr>
+                    <a:xfrm>
+                      <a:off x="0" y="0"/>
+                      <a:ext cx="5077534" cy="3400900"/>
+                    </a:xfrm>
+                    <a:prstGeom prst="rect">
+                      <a:avLst/>
+                    </a:prstGeom>
+                  </pic:spPr>
+                </pic:pic>
+              </a:graphicData>
+            </a:graphic>
+          </wp:inline>
+        </w:drawing>
+      </w:r>
+    </w:p>
+    <w:p>
+      <w:pPr>
+        <w:rPr>
+          <w:color w:val="4472C4" w:themeColor="accent1"/>
+          <w:sz w:val="40"/>
+          <w:szCs w:val="40"/>
+          <w:lang w:val="en-US"/>
+        </w:rPr>
+      </w:pPr>
+      <w:r>
+        <w:rPr>
+          <w:noProof/>
+          <w:color w:val="4472C4" w:themeColor="accent1"/>
+          <w:sz w:val="40"/>
+          <w:szCs w:val="40"/>
+          <w:lang w:val="en-US"/>
+        </w:rPr>
+        <w:drawing>
+          <wp:inline distT="0" distB="0" distL="0" distR="0" wp14:anchorId="1752298C" wp14:editId="04056686">
+            <wp:extent cx="3686689" cy="2419688"/>
+            <wp:effectExtent l="0" t="0" r="0" b="0"/>
+            <wp:docPr id="18" name="Picture 18"/>
+            <wp:cNvGraphicFramePr>
+              <a:graphicFrameLocks xmlns:a="http://schemas.openxmlformats.org/drawingml/2006/main" noChangeAspect="1"/>
+            </wp:cNvGraphicFramePr>
+            <a:graphic xmlns:a="http://schemas.openxmlformats.org/drawingml/2006/main">
+              <a:graphicData uri="http://schemas.openxmlformats.org/drawingml/2006/picture">
+                <pic:pic xmlns:pic="http://schemas.openxmlformats.org/drawingml/2006/picture">
+                  <pic:nvPicPr>
+                    <pic:cNvPr id="1" name=""/>
+                    <pic:cNvPicPr/>
+                  </pic:nvPicPr>
+                  <pic:blipFill>
+                    <a:blip r:embed="rId23"/>
+                    <a:stretch>
+                      <a:fillRect/>
+                    </a:stretch>
+                  </pic:blipFill>
+                  <pic:spPr>
+                    <a:xfrm>
+                      <a:off x="0" y="0"/>
+                      <a:ext cx="3686689" cy="2419688"/>
+                    </a:xfrm>
+                    <a:prstGeom prst="rect">
+                      <a:avLst/>
+                    </a:prstGeom>
+                  </pic:spPr>
+                </pic:pic>
+              </a:graphicData>
+            </a:graphic>
+          </wp:inline>
+        </w:drawing>
+      </w:r>
+    </w:p>
+    <w:p>
+      <w:pPr>
+        <w:rPr>
+          <w:color w:val="4472C4" w:themeColor="accent1"/>
+          <w:sz w:val="40"/>
+          <w:szCs w:val="40"/>
+          <w:lang w:val="en-US"/>
+        </w:rPr>
+      </w:pPr>
+    </w:p>
+    <w:p>
+      <w:pPr>
+        <w:rPr>
+          <w:color w:val="4472C4" w:themeColor="accent1"/>
+          <w:sz w:val="40"/>
+          <w:szCs w:val="40"/>
+          <w:lang w:val="en-US"/>
+        </w:rPr>
+      </w:pPr>
+      <w:r>
+        <w:rPr>
+          <w:color w:val="4472C4" w:themeColor="accent1"/>
+          <w:sz w:val="40"/>
+          <w:szCs w:val="40"/>
+          <w:lang w:val="en-US"/>
+        </w:rPr>
+        <w:t xml:space="preserve">When we use </w:t>
+      </w:r>
+      <w:proofErr w:type="spellStart"/>
+      <w:r>
+        <w:rPr>
+          <w:color w:val="4472C4" w:themeColor="accent1"/>
+          <w:sz w:val="40"/>
+          <w:szCs w:val="40"/>
+          <w:lang w:val="en-US"/>
+        </w:rPr>
+        <w:t>querySelector</w:t>
+      </w:r>
+      <w:proofErr w:type="spellEnd"/>
+      <w:r>
+        <w:rPr>
+          <w:color w:val="4472C4" w:themeColor="accent1"/>
+          <w:sz w:val="40"/>
+          <w:szCs w:val="40"/>
+          <w:lang w:val="en-US"/>
+        </w:rPr>
+        <w:t xml:space="preserve"> or class so this is way to use values or change value</w:t>
+      </w:r>
+      <w:r>
+        <w:rPr>
+          <w:color w:val="4472C4" w:themeColor="accent1"/>
+          <w:sz w:val="40"/>
+          <w:szCs w:val="40"/>
+          <w:lang w:val="en-US"/>
+        </w:rPr>
+        <w:t>.</w:t>
+      </w:r>
+    </w:p>
+    <w:p>
+      <w:pPr>
+        <w:rPr>
+          <w:color w:val="4472C4" w:themeColor="accent1"/>
+          <w:sz w:val="40"/>
+          <w:szCs w:val="40"/>
+          <w:lang w:val="en-US"/>
+        </w:rPr>
+      </w:pPr>
+    </w:p>
+    <w:p>
+      <w:pPr>
+        <w:rPr>
+          <w:color w:val="4472C4" w:themeColor="accent1"/>
+          <w:sz w:val="40"/>
+          <w:szCs w:val="40"/>
+          <w:lang w:val="en-US"/>
+        </w:rPr>
+      </w:pPr>
+      <w:r>
+        <w:rPr>
+          <w:color w:val="4472C4" w:themeColor="accent1"/>
+          <w:sz w:val="40"/>
+          <w:szCs w:val="40"/>
+          <w:lang w:val="en-US"/>
+        </w:rPr>
+        <w:t xml:space="preserve">Changes </w:t>
+      </w:r>
+      <w:proofErr w:type="spellStart"/>
+      <w:r>
+        <w:rPr>
+          <w:color w:val="4472C4" w:themeColor="accent1"/>
+          <w:sz w:val="40"/>
+          <w:szCs w:val="40"/>
+          <w:lang w:val="en-US"/>
+        </w:rPr>
+        <w:t>javascript</w:t>
+      </w:r>
+      <w:proofErr w:type="spellEnd"/>
+      <w:r>
+        <w:rPr>
+          <w:color w:val="4472C4" w:themeColor="accent1"/>
+          <w:sz w:val="40"/>
+          <w:szCs w:val="40"/>
+          <w:lang w:val="en-US"/>
+        </w:rPr>
+        <w:t xml:space="preserve"> webpage heading.</w:t>
+      </w:r>
+    </w:p>
+    <w:p>
+      <w:pPr>
+        <w:rPr>
+          <w:color w:val="4472C4" w:themeColor="accent1"/>
+          <w:sz w:val="40"/>
+          <w:szCs w:val="40"/>
+          <w:lang w:val="en-US"/>
+        </w:rPr>
+      </w:pPr>
+      <w:r>
+        <w:rPr>
+          <w:noProof/>
+          <w:color w:val="4472C4" w:themeColor="accent1"/>
+          <w:sz w:val="40"/>
+          <w:szCs w:val="40"/>
+          <w:lang w:val="en-US"/>
+        </w:rPr>
+        <w:lastRenderedPageBreak/>
+        <w:drawing>
+          <wp:inline distT="0" distB="0" distL="0" distR="0" wp14:anchorId="3A7BD6AF" wp14:editId="6C4B3622">
+            <wp:extent cx="5731510" cy="2181860"/>
+            <wp:effectExtent l="0" t="0" r="2540" b="8890"/>
+            <wp:docPr id="19" name="Picture 19"/>
+            <wp:cNvGraphicFramePr>
+              <a:graphicFrameLocks xmlns:a="http://schemas.openxmlformats.org/drawingml/2006/main" noChangeAspect="1"/>
+            </wp:cNvGraphicFramePr>
+            <a:graphic xmlns:a="http://schemas.openxmlformats.org/drawingml/2006/main">
+              <a:graphicData uri="http://schemas.openxmlformats.org/drawingml/2006/picture">
+                <pic:pic xmlns:pic="http://schemas.openxmlformats.org/drawingml/2006/picture">
+                  <pic:nvPicPr>
+                    <pic:cNvPr id="1" name=""/>
+                    <pic:cNvPicPr/>
+                  </pic:nvPicPr>
+                  <pic:blipFill>
+                    <a:blip r:embed="rId24"/>
+                    <a:stretch>
+                      <a:fillRect/>
+                    </a:stretch>
+                  </pic:blipFill>
+                  <pic:spPr>
+                    <a:xfrm>
+                      <a:off x="0" y="0"/>
+                      <a:ext cx="5731510" cy="2181860"/>
+                    </a:xfrm>
+                    <a:prstGeom prst="rect">
+                      <a:avLst/>
+                    </a:prstGeom>
+                  </pic:spPr>
+                </pic:pic>
+              </a:graphicData>
+            </a:graphic>
+          </wp:inline>
+        </w:drawing>
+      </w:r>
+    </w:p>
+    <w:p>
+      <w:pPr>
+        <w:rPr>
+          <w:color w:val="4472C4" w:themeColor="accent1"/>
+          <w:sz w:val="40"/>
+          <w:szCs w:val="40"/>
+          <w:lang w:val="en-US"/>
+        </w:rPr>
+      </w:pPr>
+    </w:p>
+    <w:p>
+      <w:pPr>
+        <w:rPr>
+          <w:color w:val="4472C4" w:themeColor="accent1"/>
+          <w:sz w:val="40"/>
+          <w:szCs w:val="40"/>
+          <w:lang w:val="en-US"/>
+        </w:rPr>
+      </w:pPr>
+      <w:r>
+        <w:rPr>
+          <w:noProof/>
+          <w:color w:val="4472C4" w:themeColor="accent1"/>
+          <w:sz w:val="40"/>
+          <w:szCs w:val="40"/>
+          <w:lang w:val="en-US"/>
+        </w:rPr>
+        <w:drawing>
+          <wp:inline distT="0" distB="0" distL="0" distR="0" wp14:anchorId="129422E5" wp14:editId="18300E32">
+            <wp:extent cx="5731510" cy="2400935"/>
+            <wp:effectExtent l="0" t="0" r="2540" b="0"/>
+            <wp:docPr id="20" name="Picture 20"/>
+            <wp:cNvGraphicFramePr>
+              <a:graphicFrameLocks xmlns:a="http://schemas.openxmlformats.org/drawingml/2006/main" noChangeAspect="1"/>
+            </wp:cNvGraphicFramePr>
+            <a:graphic xmlns:a="http://schemas.openxmlformats.org/drawingml/2006/main">
+              <a:graphicData uri="http://schemas.openxmlformats.org/drawingml/2006/picture">
+                <pic:pic xmlns:pic="http://schemas.openxmlformats.org/drawingml/2006/picture">
+                  <pic:nvPicPr>
+                    <pic:cNvPr id="1" name=""/>
+                    <pic:cNvPicPr/>
+                  </pic:nvPicPr>
+                  <pic:blipFill>
+                    <a:blip r:embed="rId25"/>
+                    <a:stretch>
+                      <a:fillRect/>
+                    </a:stretch>
+                  </pic:blipFill>
+                  <pic:spPr>
+                    <a:xfrm>
+                      <a:off x="0" y="0"/>
+                      <a:ext cx="5731510" cy="2400935"/>
+                    </a:xfrm>
+                    <a:prstGeom prst="rect">
+                      <a:avLst/>
+                    </a:prstGeom>
+                  </pic:spPr>
+                </pic:pic>
+              </a:graphicData>
+            </a:graphic>
+          </wp:inline>
+        </w:drawing>
+      </w:r>
+    </w:p>
+    <w:p>
+      <w:pPr>
+        <w:rPr>
+          <w:color w:val="4472C4" w:themeColor="accent1"/>
+          <w:sz w:val="40"/>
+          <w:szCs w:val="40"/>
+          <w:lang w:val="en-US"/>
+        </w:rPr>
+      </w:pPr>
+      <w:r>
+        <w:rPr>
+          <w:noProof/>
+          <w:color w:val="4472C4" w:themeColor="accent1"/>
+          <w:sz w:val="40"/>
+          <w:szCs w:val="40"/>
+          <w:lang w:val="en-US"/>
+        </w:rPr>
+        <w:drawing>
+          <wp:inline distT="0" distB="0" distL="0" distR="0" wp14:anchorId="4E129B19" wp14:editId="14A41C7A">
+            <wp:extent cx="4001058" cy="1695687"/>
+            <wp:effectExtent l="0" t="0" r="0" b="0"/>
+            <wp:docPr id="21" name="Picture 21"/>
+            <wp:cNvGraphicFramePr>
+              <a:graphicFrameLocks xmlns:a="http://schemas.openxmlformats.org/drawingml/2006/main" noChangeAspect="1"/>
+            </wp:cNvGraphicFramePr>
+            <a:graphic xmlns:a="http://schemas.openxmlformats.org/drawingml/2006/main">
+              <a:graphicData uri="http://schemas.openxmlformats.org/drawingml/2006/picture">
+                <pic:pic xmlns:pic="http://schemas.openxmlformats.org/drawingml/2006/picture">
+                  <pic:nvPicPr>
+                    <pic:cNvPr id="1" name=""/>
+                    <pic:cNvPicPr/>
+                  </pic:nvPicPr>
+                  <pic:blipFill>
+                    <a:blip r:embed="rId26"/>
+                    <a:stretch>
+                      <a:fillRect/>
+                    </a:stretch>
+                  </pic:blipFill>
+                  <pic:spPr>
+                    <a:xfrm>
+                      <a:off x="0" y="0"/>
+                      <a:ext cx="4001058" cy="1695687"/>
+                    </a:xfrm>
+                    <a:prstGeom prst="rect">
+                      <a:avLst/>
+                    </a:prstGeom>
+                  </pic:spPr>
+                </pic:pic>
+              </a:graphicData>
+            </a:graphic>
+          </wp:inline>
+        </w:drawing>
+      </w:r>
+    </w:p>
+    <w:p>
+      <w:pPr>
+        <w:rPr>
+          <w:color w:val="4472C4" w:themeColor="accent1"/>
+          <w:sz w:val="40"/>
+          <w:szCs w:val="40"/>
+          <w:lang w:val="en-US"/>
+        </w:rPr>
+      </w:pPr>
+    </w:p>
+    <w:p>
+      <w:pPr>
+        <w:rPr>
+          <w:color w:val="4472C4" w:themeColor="accent1"/>
+          <w:sz w:val="40"/>
+          <w:szCs w:val="40"/>
+          <w:lang w:val="en-US"/>
+        </w:rPr>
+      </w:pPr>
+      <w:r>
+        <w:rPr>
+          <w:color w:val="4472C4" w:themeColor="accent1"/>
+          <w:sz w:val="40"/>
+          <w:szCs w:val="40"/>
+          <w:lang w:val="en-US"/>
+        </w:rPr>
+        <w:lastRenderedPageBreak/>
+        <w:drawing>
+          <wp:inline distT="0" distB="0" distL="0" distR="0" wp14:anchorId="002106A0" wp14:editId="5BB4B4D2">
+            <wp:extent cx="4439270" cy="1505160"/>
+            <wp:effectExtent l="0" t="0" r="0" b="0"/>
+            <wp:docPr id="23" name="Picture 23"/>
+            <wp:cNvGraphicFramePr>
+              <a:graphicFrameLocks xmlns:a="http://schemas.openxmlformats.org/drawingml/2006/main" noChangeAspect="1"/>
+            </wp:cNvGraphicFramePr>
+            <a:graphic xmlns:a="http://schemas.openxmlformats.org/drawingml/2006/main">
+              <a:graphicData uri="http://schemas.openxmlformats.org/drawingml/2006/picture">
+                <pic:pic xmlns:pic="http://schemas.openxmlformats.org/drawingml/2006/picture">
+                  <pic:nvPicPr>
+                    <pic:cNvPr id="1" name=""/>
+                    <pic:cNvPicPr/>
+                  </pic:nvPicPr>
+                  <pic:blipFill>
+                    <a:blip r:embed="rId27"/>
+                    <a:stretch>
+                      <a:fillRect/>
+                    </a:stretch>
+                  </pic:blipFill>
+                  <pic:spPr>
+                    <a:xfrm>
+                      <a:off x="0" y="0"/>
+                      <a:ext cx="4439270" cy="1505160"/>
+                    </a:xfrm>
+                    <a:prstGeom prst="rect">
+                      <a:avLst/>
+                    </a:prstGeom>
+                  </pic:spPr>
+                </pic:pic>
+              </a:graphicData>
+            </a:graphic>
+          </wp:inline>
+        </w:drawing>
+      </w:r>
+    </w:p>
+    <w:p>
+      <w:pPr>
+        <w:rPr>
+          <w:color w:val="4472C4" w:themeColor="accent1"/>
+          <w:sz w:val="40"/>
+          <w:szCs w:val="40"/>
+          <w:lang w:val="en-US"/>
+        </w:rPr>
+      </w:pPr>
+      <w:r>
+        <w:rPr>
+          <w:color w:val="4472C4" w:themeColor="accent1"/>
+          <w:sz w:val="40"/>
+          <w:szCs w:val="40"/>
+          <w:lang w:val="en-US"/>
+        </w:rPr>
+        <w:drawing>
+          <wp:inline distT="0" distB="0" distL="0" distR="0" wp14:anchorId="0516F43A" wp14:editId="366F128A">
+            <wp:extent cx="5731510" cy="2503170"/>
+            <wp:effectExtent l="0" t="0" r="2540" b="0"/>
+            <wp:docPr id="24" name="Picture 24"/>
+            <wp:cNvGraphicFramePr>
+              <a:graphicFrameLocks xmlns:a="http://schemas.openxmlformats.org/drawingml/2006/main" noChangeAspect="1"/>
+            </wp:cNvGraphicFramePr>
+            <a:graphic xmlns:a="http://schemas.openxmlformats.org/drawingml/2006/main">
+              <a:graphicData uri="http://schemas.openxmlformats.org/drawingml/2006/picture">
+                <pic:pic xmlns:pic="http://schemas.openxmlformats.org/drawingml/2006/picture">
+                  <pic:nvPicPr>
+                    <pic:cNvPr id="1" name=""/>
+                    <pic:cNvPicPr/>
+                  </pic:nvPicPr>
+                  <pic:blipFill>
+                    <a:blip r:embed="rId28"/>
+                    <a:stretch>
+                      <a:fillRect/>
+                    </a:stretch>
+                  </pic:blipFill>
+                  <pic:spPr>
+                    <a:xfrm>
+                      <a:off x="0" y="0"/>
+                      <a:ext cx="5731510" cy="2503170"/>
+                    </a:xfrm>
+                    <a:prstGeom prst="rect">
+                      <a:avLst/>
+                    </a:prstGeom>
+                  </pic:spPr>
+                </pic:pic>
+              </a:graphicData>
+            </a:graphic>
+          </wp:inline>
+        </w:drawing>
+      </w:r>
+    </w:p>
+    <w:p>
+      <w:pPr>
+        <w:rPr>
+          <w:color w:val="4472C4" w:themeColor="accent1"/>
+          <w:sz w:val="40"/>
+          <w:szCs w:val="40"/>
+          <w:lang w:val="en-US"/>
+        </w:rPr>
+      </w:pPr>
+    </w:p>
+    <w:p>
+      <w:pPr>
+        <w:rPr>
+          <w:color w:val="4472C4" w:themeColor="accent1"/>
+          <w:sz w:val="40"/>
+          <w:szCs w:val="40"/>
+          <w:lang w:val="en-US"/>
+        </w:rPr>
+      </w:pPr>
+    </w:p>
+    <w:p>
+      <w:pPr>
+        <w:rPr>
+          <w:color w:val="4472C4" w:themeColor="accent1"/>
+          <w:sz w:val="40"/>
+          <w:szCs w:val="40"/>
+          <w:lang w:val="en-US"/>
+        </w:rPr>
+      </w:pPr>
+      <w:r>
+        <w:rPr>
+          <w:color w:val="4472C4" w:themeColor="accent1"/>
+          <w:sz w:val="40"/>
+          <w:szCs w:val="40"/>
+          <w:lang w:val="en-US"/>
+        </w:rPr>
+        <w:lastRenderedPageBreak/>
+        <w:drawing>
+          <wp:inline distT="0" distB="0" distL="0" distR="0" wp14:anchorId="6190B429" wp14:editId="0107AFED">
+            <wp:extent cx="4334480" cy="3543795"/>
+            <wp:effectExtent l="0" t="0" r="9525" b="0"/>
+            <wp:docPr id="13" name="Picture 13"/>
+            <wp:cNvGraphicFramePr>
+              <a:graphicFrameLocks xmlns:a="http://schemas.openxmlformats.org/drawingml/2006/main" noChangeAspect="1"/>
+            </wp:cNvGraphicFramePr>
+            <a:graphic xmlns:a="http://schemas.openxmlformats.org/drawingml/2006/main">
+              <a:graphicData uri="http://schemas.openxmlformats.org/drawingml/2006/picture">
+                <pic:pic xmlns:pic="http://schemas.openxmlformats.org/drawingml/2006/picture">
+                  <pic:nvPicPr>
+                    <pic:cNvPr id="1" name=""/>
+                    <pic:cNvPicPr/>
+                  </pic:nvPicPr>
+                  <pic:blipFill>
+                    <a:blip r:embed="rId29"/>
+                    <a:stretch>
+                      <a:fillRect/>
+                    </a:stretch>
+                  </pic:blipFill>
+                  <pic:spPr>
+                    <a:xfrm>
+                      <a:off x="0" y="0"/>
+                      <a:ext cx="4334480" cy="3543795"/>
+                    </a:xfrm>
+                    <a:prstGeom prst="rect">
+                      <a:avLst/>
+                    </a:prstGeom>
+                  </pic:spPr>
+                </pic:pic>
+              </a:graphicData>
+            </a:graphic>
+          </wp:inline>
+        </w:drawing>
+      </w:r>
+      <w:r>
+        <w:rPr>
+          <w:color w:val="4472C4" w:themeColor="accent1"/>
+          <w:sz w:val="40"/>
+          <w:szCs w:val="40"/>
+          <w:lang w:val="en-US"/>
+        </w:rPr>
+        <w:drawing>
+          <wp:inline distT="0" distB="0" distL="0" distR="0" wp14:anchorId="6DA00239" wp14:editId="6CDA8516">
+            <wp:extent cx="4334480" cy="3543795"/>
+            <wp:effectExtent l="0" t="0" r="9525" b="0"/>
+            <wp:docPr id="22" name="Picture 22"/>
+            <wp:cNvGraphicFramePr>
+              <a:graphicFrameLocks xmlns:a="http://schemas.openxmlformats.org/drawingml/2006/main" noChangeAspect="1"/>
+            </wp:cNvGraphicFramePr>
+            <a:graphic xmlns:a="http://schemas.openxmlformats.org/drawingml/2006/main">
+              <a:graphicData uri="http://schemas.openxmlformats.org/drawingml/2006/picture">
+                <pic:pic xmlns:pic="http://schemas.openxmlformats.org/drawingml/2006/picture">
+                  <pic:nvPicPr>
+                    <pic:cNvPr id="1" name=""/>
+                    <pic:cNvPicPr/>
+                  </pic:nvPicPr>
+                  <pic:blipFill>
+                    <a:blip r:embed="rId29"/>
+                    <a:stretch>
+                      <a:fillRect/>
+                    </a:stretch>
+                  </pic:blipFill>
+                  <pic:spPr>
+                    <a:xfrm>
+                      <a:off x="0" y="0"/>
+                      <a:ext cx="4334480" cy="3543795"/>
+                    </a:xfrm>
+                    <a:prstGeom prst="rect">
+                      <a:avLst/>
+                    </a:prstGeom>
+                  </pic:spPr>
+                </pic:pic>
+              </a:graphicData>
+            </a:graphic>
+          </wp:inline>
+        </w:drawing>
+      </w:r>
+    </w:p>
+    <w:p>
+      <w:pPr>
+        <w:rPr>
+          <w:color w:val="4472C4" w:themeColor="accent1"/>
+          <w:sz w:val="40"/>
+          <w:szCs w:val="40"/>
+          <w:lang w:val="en-US"/>
+        </w:rPr>
+      </w:pPr>
+    </w:p>
+    <w:p>
+      <w:pPr>
+        <w:rPr>
+          <w:color w:val="4472C4" w:themeColor="accent1"/>
+          <w:sz w:val="40"/>
+          <w:szCs w:val="40"/>
+          <w:lang w:val="en-US"/>
+        </w:rPr>
+      </w:pPr>
+      <w:r>
+        <w:rPr>
+          <w:color w:val="4472C4" w:themeColor="accent1"/>
+          <w:sz w:val="40"/>
+          <w:szCs w:val="40"/>
+          <w:lang w:val="en-US"/>
+        </w:rPr>
+        <w:t xml:space="preserve">Here txt is for line break, </w:t>
+      </w:r>
+      <w:proofErr w:type="spellStart"/>
+      <w:r>
+        <w:rPr>
+          <w:color w:val="4472C4" w:themeColor="accent1"/>
+          <w:sz w:val="40"/>
+          <w:szCs w:val="40"/>
+          <w:lang w:val="en-US"/>
+        </w:rPr>
+        <w:t>jaise</w:t>
+      </w:r>
+      <w:proofErr w:type="spellEnd"/>
+      <w:r>
+        <w:rPr>
+          <w:color w:val="4472C4" w:themeColor="accent1"/>
+          <w:sz w:val="40"/>
+          <w:szCs w:val="40"/>
+          <w:lang w:val="en-US"/>
+        </w:rPr>
+        <w:t xml:space="preserve"> </w:t>
+      </w:r>
+      <w:proofErr w:type="spellStart"/>
+      <w:r>
+        <w:rPr>
+          <w:color w:val="4472C4" w:themeColor="accent1"/>
+          <w:sz w:val="40"/>
+          <w:szCs w:val="40"/>
+          <w:lang w:val="en-US"/>
+        </w:rPr>
+        <w:t>ki</w:t>
+      </w:r>
+      <w:proofErr w:type="spellEnd"/>
+      <w:r>
+        <w:rPr>
+          <w:color w:val="4472C4" w:themeColor="accent1"/>
+          <w:sz w:val="40"/>
+          <w:szCs w:val="40"/>
+          <w:lang w:val="en-US"/>
+        </w:rPr>
+        <w:t xml:space="preserve"> </w:t>
+      </w:r>
+      <w:proofErr w:type="spellStart"/>
+      <w:r>
+        <w:rPr>
+          <w:color w:val="4472C4" w:themeColor="accent1"/>
+          <w:sz w:val="40"/>
+          <w:szCs w:val="40"/>
+          <w:lang w:val="en-US"/>
+        </w:rPr>
+        <w:t>ek</w:t>
+      </w:r>
+      <w:proofErr w:type="spellEnd"/>
+      <w:r>
+        <w:rPr>
+          <w:color w:val="4472C4" w:themeColor="accent1"/>
+          <w:sz w:val="40"/>
+          <w:szCs w:val="40"/>
+          <w:lang w:val="en-US"/>
+        </w:rPr>
+        <w:t xml:space="preserve"> div over hone k bd jo </w:t>
+      </w:r>
+      <w:proofErr w:type="spellStart"/>
+      <w:r>
+        <w:rPr>
+          <w:color w:val="4472C4" w:themeColor="accent1"/>
+          <w:sz w:val="40"/>
+          <w:szCs w:val="40"/>
+          <w:lang w:val="en-US"/>
+        </w:rPr>
+        <w:t>hmlog</w:t>
+      </w:r>
+      <w:proofErr w:type="spellEnd"/>
+      <w:r>
+        <w:rPr>
+          <w:color w:val="4472C4" w:themeColor="accent1"/>
+          <w:sz w:val="40"/>
+          <w:szCs w:val="40"/>
+          <w:lang w:val="en-US"/>
+        </w:rPr>
+        <w:t xml:space="preserve"> enter </w:t>
+      </w:r>
+      <w:proofErr w:type="spellStart"/>
+      <w:r>
+        <w:rPr>
+          <w:color w:val="4472C4" w:themeColor="accent1"/>
+          <w:sz w:val="40"/>
+          <w:szCs w:val="40"/>
+          <w:lang w:val="en-US"/>
+        </w:rPr>
+        <w:t>kr</w:t>
+      </w:r>
+      <w:proofErr w:type="spellEnd"/>
+      <w:r>
+        <w:rPr>
+          <w:color w:val="4472C4" w:themeColor="accent1"/>
+          <w:sz w:val="40"/>
+          <w:szCs w:val="40"/>
+          <w:lang w:val="en-US"/>
+        </w:rPr>
+        <w:t xml:space="preserve"> </w:t>
+      </w:r>
+      <w:proofErr w:type="spellStart"/>
+      <w:r>
+        <w:rPr>
+          <w:color w:val="4472C4" w:themeColor="accent1"/>
+          <w:sz w:val="40"/>
+          <w:szCs w:val="40"/>
+          <w:lang w:val="en-US"/>
+        </w:rPr>
+        <w:t>rhe</w:t>
+      </w:r>
+      <w:proofErr w:type="spellEnd"/>
+      <w:r>
+        <w:rPr>
+          <w:color w:val="4472C4" w:themeColor="accent1"/>
+          <w:sz w:val="40"/>
+          <w:szCs w:val="40"/>
+          <w:lang w:val="en-US"/>
+        </w:rPr>
+        <w:t xml:space="preserve"> </w:t>
+      </w:r>
+      <w:proofErr w:type="spellStart"/>
+      <w:r>
+        <w:rPr>
+          <w:color w:val="4472C4" w:themeColor="accent1"/>
+          <w:sz w:val="40"/>
+          <w:szCs w:val="40"/>
+          <w:lang w:val="en-US"/>
+        </w:rPr>
+        <w:t>hai</w:t>
+      </w:r>
+      <w:proofErr w:type="spellEnd"/>
+      <w:r>
+        <w:rPr>
+          <w:color w:val="4472C4" w:themeColor="accent1"/>
+          <w:sz w:val="40"/>
+          <w:szCs w:val="40"/>
+          <w:lang w:val="en-US"/>
+        </w:rPr>
+        <w:t xml:space="preserve"> </w:t>
+      </w:r>
+      <w:proofErr w:type="spellStart"/>
+      <w:r>
+        <w:rPr>
+          <w:color w:val="4472C4" w:themeColor="accent1"/>
+          <w:sz w:val="40"/>
+          <w:szCs w:val="40"/>
+          <w:lang w:val="en-US"/>
+        </w:rPr>
+        <w:t>usi</w:t>
+      </w:r>
+      <w:proofErr w:type="spellEnd"/>
+      <w:r>
+        <w:rPr>
+          <w:color w:val="4472C4" w:themeColor="accent1"/>
+          <w:sz w:val="40"/>
+          <w:szCs w:val="40"/>
+          <w:lang w:val="en-US"/>
+        </w:rPr>
+        <w:t xml:space="preserve"> ko enter ko y text </w:t>
+      </w:r>
+      <w:proofErr w:type="spellStart"/>
+      <w:r>
+        <w:rPr>
+          <w:color w:val="4472C4" w:themeColor="accent1"/>
+          <w:sz w:val="40"/>
+          <w:szCs w:val="40"/>
+          <w:lang w:val="en-US"/>
+        </w:rPr>
+        <w:t>keh</w:t>
+      </w:r>
+      <w:proofErr w:type="spellEnd"/>
+      <w:r>
+        <w:rPr>
+          <w:color w:val="4472C4" w:themeColor="accent1"/>
+          <w:sz w:val="40"/>
+          <w:szCs w:val="40"/>
+          <w:lang w:val="en-US"/>
+        </w:rPr>
+        <w:t xml:space="preserve"> </w:t>
+      </w:r>
+      <w:proofErr w:type="spellStart"/>
+      <w:r>
+        <w:rPr>
+          <w:color w:val="4472C4" w:themeColor="accent1"/>
+          <w:sz w:val="40"/>
+          <w:szCs w:val="40"/>
+          <w:lang w:val="en-US"/>
+        </w:rPr>
+        <w:t>rhe</w:t>
+      </w:r>
+      <w:proofErr w:type="spellEnd"/>
+      <w:r>
+        <w:rPr>
+          <w:color w:val="4472C4" w:themeColor="accent1"/>
+          <w:sz w:val="40"/>
+          <w:szCs w:val="40"/>
+          <w:lang w:val="en-US"/>
+        </w:rPr>
+        <w:t xml:space="preserve"> </w:t>
+      </w:r>
+      <w:proofErr w:type="spellStart"/>
+      <w:r>
+        <w:rPr>
+          <w:color w:val="4472C4" w:themeColor="accent1"/>
+          <w:sz w:val="40"/>
+          <w:szCs w:val="40"/>
+          <w:lang w:val="en-US"/>
+        </w:rPr>
+        <w:t>hai</w:t>
+      </w:r>
+      <w:proofErr w:type="spellEnd"/>
+      <w:r>
+        <w:rPr>
+          <w:color w:val="4472C4" w:themeColor="accent1"/>
+          <w:sz w:val="40"/>
+          <w:szCs w:val="40"/>
+          <w:lang w:val="en-US"/>
+        </w:rPr>
+        <w:t xml:space="preserve"> </w:t>
       </w:r>
       <w:bookmarkStart w:id="0" w:name="_GoBack"/>
       <w:bookmarkEnd w:id="0"/>
@@ -6155,6 +10043,50 @@
       <w:contextualSpacing/>
     </w:pPr>
   </w:style>
+  <w:style w:type="paragraph" w:styleId="Header">
+    <w:name w:val="header"/>
+    <w:basedOn w:val="Normal"/>
+    <w:link w:val="HeaderChar"/>
+    <w:uiPriority w:val="99"/>
+    <w:unhideWhenUsed/>
+    <w:rsid w:val="008E2347"/>
+    <w:pPr>
+      <w:tabs>
+        <w:tab w:val="center" w:pos="4513"/>
+        <w:tab w:val="right" w:pos="9026"/>
+      </w:tabs>
+      <w:spacing w:after="0" w:line="240" w:lineRule="auto"/>
+    </w:pPr>
+  </w:style>
+  <w:style w:type="character" w:customStyle="1" w:styleId="HeaderChar">
+    <w:name w:val="Header Char"/>
+    <w:basedOn w:val="DefaultParagraphFont"/>
+    <w:link w:val="Header"/>
+    <w:uiPriority w:val="99"/>
+    <w:rsid w:val="008E2347"/>
+  </w:style>
+  <w:style w:type="paragraph" w:styleId="Footer">
+    <w:name w:val="footer"/>
+    <w:basedOn w:val="Normal"/>
+    <w:link w:val="FooterChar"/>
+    <w:uiPriority w:val="99"/>
+    <w:unhideWhenUsed/>
+    <w:rsid w:val="008E2347"/>
+    <w:pPr>
+      <w:tabs>
+        <w:tab w:val="center" w:pos="4513"/>
+        <w:tab w:val="right" w:pos="9026"/>
+      </w:tabs>
+      <w:spacing w:after="0" w:line="240" w:lineRule="auto"/>
+    </w:pPr>
+  </w:style>
+  <w:style w:type="character" w:customStyle="1" w:styleId="FooterChar">
+    <w:name w:val="Footer Char"/>
+    <w:basedOn w:val="DefaultParagraphFont"/>
+    <w:link w:val="Footer"/>
+    <w:uiPriority w:val="99"/>
+    <w:rsid w:val="008E2347"/>
+  </w:style>
 </w:styles>
 </file>
 
@@ -6458,7 +10390,7 @@
 </file>
 
 <file path=customXml/itemProps1.xml><?xml version="1.0" encoding="utf-8"?>
-<ds:datastoreItem xmlns:ds="http://schemas.openxmlformats.org/officeDocument/2006/customXml" ds:itemID="{A6D6D03A-F155-4A18-B582-45A760BA2F7B}">
+<ds:datastoreItem xmlns:ds="http://schemas.openxmlformats.org/officeDocument/2006/customXml" ds:itemID="{3CEC6DD9-DBEE-4BED-A39E-80A85F000A41}">
   <ds:schemaRefs>
     <ds:schemaRef ds:uri="http://schemas.openxmlformats.org/officeDocument/2006/bibliography"/>
   </ds:schemaRefs>

</xml_diff>